<commit_message>
reemplaza SRS con actualizaciones por correcciones
</commit_message>
<xml_diff>
--- a/documents/SRS.docx
+++ b/documents/SRS.docx
@@ -1,6 +1,6 @@
 
 <file path=word/document.xml><?xml version="1.0" encoding="utf-8"?>
-<w:document xmlns:wpc="http://schemas.microsoft.com/office/word/2010/wordprocessingCanvas" xmlns:mc="http://schemas.openxmlformats.org/markup-compatibility/2006" xmlns:o="urn:schemas-microsoft-com:office:office" xmlns:r="http://schemas.openxmlformats.org/officeDocument/2006/relationships" xmlns:m="http://schemas.openxmlformats.org/officeDocument/2006/math" xmlns:v="urn:schemas-microsoft-com:vml" xmlns:wp14="http://schemas.microsoft.com/office/word/2010/wordprocessingDrawing" xmlns:wp="http://schemas.openxmlformats.org/drawingml/2006/wordprocessingDrawing" xmlns:w10="urn:schemas-microsoft-com:office:word" xmlns:w="http://schemas.openxmlformats.org/wordprocessingml/2006/main" xmlns:w14="http://schemas.microsoft.com/office/word/2010/wordml" xmlns:wpg="http://schemas.microsoft.com/office/word/2010/wordprocessingGroup" xmlns:wpi="http://schemas.microsoft.com/office/word/2010/wordprocessingInk" xmlns:wne="http://schemas.microsoft.com/office/word/2006/wordml" xmlns:wps="http://schemas.microsoft.com/office/word/2010/wordprocessingShape" mc:Ignorable="w14 wp14">
+<w:document xmlns:wpc="http://schemas.microsoft.com/office/word/2010/wordprocessingCanvas" xmlns:mc="http://schemas.openxmlformats.org/markup-compatibility/2006" xmlns:o="urn:schemas-microsoft-com:office:office" xmlns:r="http://schemas.openxmlformats.org/officeDocument/2006/relationships" xmlns:m="http://schemas.openxmlformats.org/officeDocument/2006/math" xmlns:v="urn:schemas-microsoft-com:vml" xmlns:wp14="http://schemas.microsoft.com/office/word/2010/wordprocessingDrawing" xmlns:wp="http://schemas.openxmlformats.org/drawingml/2006/wordprocessingDrawing" xmlns:w10="urn:schemas-microsoft-com:office:word" xmlns:w="http://schemas.openxmlformats.org/wordprocessingml/2006/main" xmlns:w14="http://schemas.microsoft.com/office/word/2010/wordml" xmlns:w15="http://schemas.microsoft.com/office/word/2012/wordml" xmlns:wpg="http://schemas.microsoft.com/office/word/2010/wordprocessingGroup" xmlns:wpi="http://schemas.microsoft.com/office/word/2010/wordprocessingInk" xmlns:wne="http://schemas.microsoft.com/office/word/2006/wordml" xmlns:wps="http://schemas.microsoft.com/office/word/2010/wordprocessingShape" mc:Ignorable="w14 w15 wp14">
   <w:background w:color="FFFFFF"/>
   <w:body>
     <w:p>
@@ -216,18 +216,8 @@
           <w:color w:val="5F5F5F"/>
           <w:sz w:val="22"/>
         </w:rPr>
-        <w:t xml:space="preserve">Proyecto: </w:t>
-      </w:r>
-      <w:proofErr w:type="spellStart"/>
-      <w:r>
-        <w:rPr>
-          <w:b/>
-          <w:color w:val="5F5F5F"/>
-          <w:sz w:val="22"/>
-        </w:rPr>
-        <w:t>Bestnid</w:t>
-      </w:r>
-      <w:proofErr w:type="spellEnd"/>
+        <w:t>Proyecto: Bestnid</w:t>
+      </w:r>
     </w:p>
     <w:p>
       <w:pPr>
@@ -335,7 +325,6 @@
             <w:r>
               <w:rPr>
                 <w:noProof/>
-                <w:lang w:eastAsia="ja-JP"/>
               </w:rPr>
               <w:drawing>
                 <wp:anchor distT="0" distB="0" distL="114300" distR="114300" simplePos="0" relativeHeight="251658240" behindDoc="0" locked="0" layoutInCell="1" allowOverlap="1">
@@ -359,7 +348,7 @@
                           <pic:cNvPicPr preferRelativeResize="0"/>
                         </pic:nvPicPr>
                         <pic:blipFill>
-                          <a:blip r:embed="rId8" cstate="print">
+                          <a:blip r:embed="rId7" cstate="print">
                             <a:extLst>
                               <a:ext uri="{28A0092B-C50C-407E-A947-70E740481C1C}">
                                 <a14:useLocalDpi xmlns:a14="http://schemas.microsoft.com/office/drawing/2010/main" val="0"/>
@@ -470,7 +459,7 @@
     <w:tbl>
       <w:tblPr>
         <w:tblStyle w:val="9"/>
-        <w:tblW w:w="8644" w:type="dxa"/>
+        <w:tblW w:w="9132" w:type="dxa"/>
         <w:tblInd w:w="-108" w:type="dxa"/>
         <w:tblBorders>
           <w:top w:val="single" w:sz="4" w:space="0" w:color="808080"/>
@@ -480,20 +469,24 @@
           <w:insideH w:val="single" w:sz="4" w:space="0" w:color="808080"/>
           <w:insideV w:val="single" w:sz="4" w:space="0" w:color="808080"/>
         </w:tblBorders>
+        <w:shd w:val="clear" w:color="auto" w:fill="FFFFFF" w:themeFill="background1"/>
         <w:tblLayout w:type="fixed"/>
         <w:tblLook w:val="0000" w:firstRow="0" w:lastRow="0" w:firstColumn="0" w:lastColumn="0" w:noHBand="0" w:noVBand="0"/>
       </w:tblPr>
       <w:tblGrid>
-        <w:gridCol w:w="1188"/>
-        <w:gridCol w:w="1080"/>
-        <w:gridCol w:w="3060"/>
-        <w:gridCol w:w="3316"/>
+        <w:gridCol w:w="1254"/>
+        <w:gridCol w:w="1140"/>
+        <w:gridCol w:w="3234"/>
+        <w:gridCol w:w="3504"/>
       </w:tblGrid>
       <w:tr>
-        <w:tc>
-          <w:tcPr>
-            <w:tcW w:w="1188" w:type="dxa"/>
-            <w:shd w:val="clear" w:color="auto" w:fill="E6E6E6"/>
+        <w:trPr>
+          <w:trHeight w:val="108"/>
+        </w:trPr>
+        <w:tc>
+          <w:tcPr>
+            <w:tcW w:w="1254" w:type="dxa"/>
+            <w:shd w:val="clear" w:color="auto" w:fill="FFFFFF" w:themeFill="background1"/>
           </w:tcPr>
           <w:p>
             <w:pPr>
@@ -510,8 +503,8 @@
         </w:tc>
         <w:tc>
           <w:tcPr>
-            <w:tcW w:w="1080" w:type="dxa"/>
-            <w:shd w:val="clear" w:color="auto" w:fill="E6E6E6"/>
+            <w:tcW w:w="1140" w:type="dxa"/>
+            <w:shd w:val="clear" w:color="auto" w:fill="FFFFFF" w:themeFill="background1"/>
           </w:tcPr>
           <w:p>
             <w:pPr>
@@ -528,8 +521,8 @@
         </w:tc>
         <w:tc>
           <w:tcPr>
-            <w:tcW w:w="3060" w:type="dxa"/>
-            <w:shd w:val="clear" w:color="auto" w:fill="E6E6E6"/>
+            <w:tcW w:w="3234" w:type="dxa"/>
+            <w:shd w:val="clear" w:color="auto" w:fill="FFFFFF" w:themeFill="background1"/>
           </w:tcPr>
           <w:p>
             <w:pPr>
@@ -546,8 +539,8 @@
         </w:tc>
         <w:tc>
           <w:tcPr>
-            <w:tcW w:w="3316" w:type="dxa"/>
-            <w:shd w:val="clear" w:color="auto" w:fill="E6E6E6"/>
+            <w:tcW w:w="3504" w:type="dxa"/>
+            <w:shd w:val="clear" w:color="auto" w:fill="FFFFFF" w:themeFill="background1"/>
           </w:tcPr>
           <w:p>
             <w:pPr>
@@ -565,44 +558,125 @@
       </w:tr>
       <w:tr>
         <w:trPr>
-          <w:trHeight w:val="1120"/>
+          <w:trHeight w:val="108"/>
         </w:trPr>
         <w:tc>
           <w:tcPr>
-            <w:tcW w:w="1188" w:type="dxa"/>
+            <w:tcW w:w="1254" w:type="dxa"/>
+            <w:shd w:val="clear" w:color="auto" w:fill="FFFFFF" w:themeFill="background1"/>
+          </w:tcPr>
+          <w:p>
+            <w:pPr>
+              <w:pStyle w:val="Normal1"/>
+              <w:jc w:val="center"/>
+            </w:pPr>
+            <w:r>
+              <w:t>18/04/2015</w:t>
+            </w:r>
+          </w:p>
+        </w:tc>
+        <w:tc>
+          <w:tcPr>
+            <w:tcW w:w="1140" w:type="dxa"/>
+            <w:shd w:val="clear" w:color="auto" w:fill="FFFFFF" w:themeFill="background1"/>
+          </w:tcPr>
+          <w:p>
+            <w:pPr>
+              <w:pStyle w:val="Normal1"/>
+              <w:jc w:val="center"/>
+            </w:pPr>
+            <w:r>
+              <w:t>2</w:t>
+            </w:r>
+          </w:p>
+        </w:tc>
+        <w:tc>
+          <w:tcPr>
+            <w:tcW w:w="3234" w:type="dxa"/>
+            <w:shd w:val="clear" w:color="auto" w:fill="FFFFFF" w:themeFill="background1"/>
+          </w:tcPr>
+          <w:p>
+            <w:pPr>
+              <w:pStyle w:val="Normal1"/>
+              <w:jc w:val="center"/>
+            </w:pPr>
+            <w:r>
+              <w:t>Braian Dickson, Hugo Tonelli, Mariano Giagante</w:t>
+            </w:r>
+          </w:p>
+        </w:tc>
+        <w:tc>
+          <w:tcPr>
+            <w:tcW w:w="3504" w:type="dxa"/>
+            <w:shd w:val="clear" w:color="auto" w:fill="FFFFFF" w:themeFill="background1"/>
+          </w:tcPr>
+          <w:p>
+            <w:pPr>
+              <w:pStyle w:val="Normal1"/>
+              <w:jc w:val="center"/>
+            </w:pPr>
+            <w:r>
+              <w:t>Nicolás Marracino, Maximiliano Swaels</w:t>
+            </w:r>
+          </w:p>
+        </w:tc>
+      </w:tr>
+      <w:tr>
+        <w:trPr>
+          <w:trHeight w:val="544"/>
+        </w:trPr>
+        <w:tc>
+          <w:tcPr>
+            <w:tcW w:w="1254" w:type="dxa"/>
+            <w:shd w:val="clear" w:color="auto" w:fill="FFFFFF" w:themeFill="background1"/>
             <w:vAlign w:val="center"/>
           </w:tcPr>
           <w:p>
             <w:pPr>
               <w:pStyle w:val="Normal1"/>
-            </w:pPr>
-          </w:p>
-        </w:tc>
-        <w:tc>
-          <w:tcPr>
-            <w:tcW w:w="1080" w:type="dxa"/>
+              <w:jc w:val="center"/>
+            </w:pPr>
+            <w:r>
+              <w:t>06/04/2015</w:t>
+            </w:r>
+          </w:p>
+        </w:tc>
+        <w:tc>
+          <w:tcPr>
+            <w:tcW w:w="1140" w:type="dxa"/>
+            <w:shd w:val="clear" w:color="auto" w:fill="FFFFFF" w:themeFill="background1"/>
             <w:vAlign w:val="center"/>
           </w:tcPr>
           <w:p>
             <w:pPr>
               <w:pStyle w:val="Normal1"/>
-            </w:pPr>
-          </w:p>
-        </w:tc>
-        <w:tc>
-          <w:tcPr>
-            <w:tcW w:w="3060" w:type="dxa"/>
+              <w:jc w:val="center"/>
+            </w:pPr>
+            <w:r>
+              <w:t>1</w:t>
+            </w:r>
+          </w:p>
+        </w:tc>
+        <w:tc>
+          <w:tcPr>
+            <w:tcW w:w="3234" w:type="dxa"/>
+            <w:shd w:val="clear" w:color="auto" w:fill="FFFFFF" w:themeFill="background1"/>
             <w:vAlign w:val="center"/>
           </w:tcPr>
           <w:p>
             <w:pPr>
               <w:pStyle w:val="Normal1"/>
-            </w:pPr>
-          </w:p>
-        </w:tc>
-        <w:tc>
-          <w:tcPr>
-            <w:tcW w:w="3316" w:type="dxa"/>
+              <w:jc w:val="center"/>
+            </w:pPr>
+            <w:r>
+              <w:t>Braian Dickson, Hugo Tonelli, Mariano Giagante</w:t>
+            </w:r>
+          </w:p>
+        </w:tc>
+        <w:tc>
+          <w:tcPr>
+            <w:tcW w:w="3504" w:type="dxa"/>
+            <w:shd w:val="clear" w:color="auto" w:fill="FFFFFF" w:themeFill="background1"/>
             <w:vAlign w:val="center"/>
           </w:tcPr>
           <w:p>
@@ -610,6 +684,9 @@
               <w:pStyle w:val="Normal1"/>
               <w:jc w:val="center"/>
             </w:pPr>
+            <w:r>
+              <w:t>Nicolás Marracino, Maximiliano Swaels</w:t>
+            </w:r>
           </w:p>
         </w:tc>
       </w:tr>
@@ -798,7 +875,7 @@
         <w:tblStyle w:val="8"/>
         <w:tblW w:w="8644" w:type="dxa"/>
         <w:jc w:val="center"/>
-        <w:tblInd w:w="-108" w:type="dxa"/>
+        <w:tblInd w:w="0" w:type="dxa"/>
         <w:tblBorders>
           <w:top w:val="single" w:sz="4" w:space="0" w:color="000000"/>
           <w:left w:val="single" w:sz="4" w:space="0" w:color="000000"/>
@@ -2534,15 +2611,7 @@
       <w:bookmarkStart w:id="2" w:name="h.tyjcwt" w:colFirst="0" w:colLast="0"/>
       <w:bookmarkEnd w:id="2"/>
       <w:r>
-        <w:t xml:space="preserve">Este documento tiene como propósito la especificación detallada y clara de los requerimientos para el software </w:t>
-      </w:r>
-      <w:proofErr w:type="spellStart"/>
-      <w:r>
-        <w:t>Bestnid</w:t>
-      </w:r>
-      <w:proofErr w:type="spellEnd"/>
-      <w:r>
-        <w:t>. Entre sus finalidades también se incluye exponer las restricciones e interacciones con otras aplicaciones. Está destinado a los propietarios del emprendimiento para su aprobación y como material de referencia para el equipo de desarrollo.</w:t>
+        <w:t>Este documento tiene como propósito la especificación detallada y clara de los requerimientos para el software Bestnid. Entre sus finalidades también se incluye exponer las restricciones e interacciones con otras aplicaciones. Está destinado a los propietarios del emprendimiento para su aprobación y como material de referencia para el equipo de desarrollo.</w:t>
       </w:r>
     </w:p>
     <w:p>
@@ -2570,15 +2639,7 @@
         <w:ind w:left="720"/>
       </w:pPr>
       <w:r>
-        <w:t xml:space="preserve">El sistema a lograr llevará el nombre de </w:t>
-      </w:r>
-      <w:proofErr w:type="spellStart"/>
-      <w:r>
-        <w:t>Bestnid</w:t>
-      </w:r>
-      <w:proofErr w:type="spellEnd"/>
-      <w:r>
-        <w:t xml:space="preserve">. Su propósito es el de asistir un proceso de negocio que implica la </w:t>
+        <w:t xml:space="preserve">El sistema a lograr llevará el nombre de Bestnid. Su propósito es el de asistir un proceso de negocio que implica la </w:t>
       </w:r>
       <w:r>
         <w:t xml:space="preserve">creación y participación en </w:t>
@@ -2596,10 +2657,7 @@
         <w:t xml:space="preserve">En dicha subasta participan el subastador, los oferentes y los comisionistas (que serán mediadores en la entrega del producto subastado). </w:t>
       </w:r>
       <w:r>
-        <w:t>Los usuarios podrán buscar subastas que sean de su interés de acuerdo al nombre y categoría del producto buscado.</w:t>
-      </w:r>
-      <w:r>
-        <w:t xml:space="preserve"> </w:t>
+        <w:t xml:space="preserve">Los usuarios podrán buscar subastas que sean de su interés de acuerdo al nombre y categoría del producto buscado. </w:t>
       </w:r>
       <w:r>
         <w:t xml:space="preserve">También podrán hacer preguntas sobre el producto en cuestión, pudiendo ofertar un monto </w:t>
@@ -2923,37 +2981,12 @@
               <w:lastRenderedPageBreak/>
               <w:t>AES (</w:t>
             </w:r>
-            <w:proofErr w:type="spellStart"/>
             <w:r>
               <w:rPr>
                 <w:color w:val="252525"/>
                 <w:highlight w:val="white"/>
               </w:rPr>
-              <w:t>Advanced</w:t>
-            </w:r>
-            <w:proofErr w:type="spellEnd"/>
-            <w:r>
-              <w:rPr>
-                <w:color w:val="252525"/>
-                <w:highlight w:val="white"/>
-              </w:rPr>
-              <w:t xml:space="preserve"> </w:t>
-            </w:r>
-            <w:proofErr w:type="spellStart"/>
-            <w:r>
-              <w:rPr>
-                <w:color w:val="252525"/>
-                <w:highlight w:val="white"/>
-              </w:rPr>
-              <w:t>Encryption</w:t>
-            </w:r>
-            <w:proofErr w:type="spellEnd"/>
-            <w:r>
-              <w:rPr>
-                <w:color w:val="252525"/>
-                <w:highlight w:val="white"/>
-              </w:rPr>
-              <w:t xml:space="preserve"> Standard)</w:t>
+              <w:t>Advanced Encryption Standard)</w:t>
             </w:r>
           </w:p>
         </w:tc>
@@ -3223,13 +3256,8 @@
               <w:pStyle w:val="Normal1"/>
               <w:widowControl w:val="0"/>
             </w:pPr>
-            <w:proofErr w:type="spellStart"/>
-            <w:r>
-              <w:t>Loguearse</w:t>
-            </w:r>
-            <w:proofErr w:type="spellEnd"/>
-            <w:r>
-              <w:t>/Iniciar sesión</w:t>
+            <w:r>
+              <w:t>Loguearse/Iniciar sesión</w:t>
             </w:r>
           </w:p>
         </w:tc>
@@ -3318,11 +3346,9 @@
               <w:pStyle w:val="Normal1"/>
               <w:widowControl w:val="0"/>
             </w:pPr>
-            <w:proofErr w:type="spellStart"/>
             <w:r>
               <w:t>Header</w:t>
             </w:r>
-            <w:proofErr w:type="spellEnd"/>
           </w:p>
         </w:tc>
         <w:tc>
@@ -3365,11 +3391,9 @@
               <w:pStyle w:val="Normal1"/>
               <w:widowControl w:val="0"/>
             </w:pPr>
-            <w:proofErr w:type="spellStart"/>
             <w:r>
               <w:t>Footer</w:t>
             </w:r>
-            <w:proofErr w:type="spellEnd"/>
           </w:p>
         </w:tc>
         <w:tc>
@@ -3412,13 +3436,8 @@
               <w:pStyle w:val="Normal1"/>
               <w:widowControl w:val="0"/>
             </w:pPr>
-            <w:proofErr w:type="spellStart"/>
-            <w:r>
-              <w:t>Heroku</w:t>
-            </w:r>
-            <w:proofErr w:type="spellEnd"/>
-            <w:r>
-              <w:t xml:space="preserve"> (http://heroku.com)</w:t>
+            <w:r>
+              <w:t>Heroku (http://heroku.com)</w:t>
             </w:r>
           </w:p>
         </w:tc>
@@ -3440,19 +3459,11 @@
                 <w:highlight w:val="white"/>
               </w:rPr>
             </w:pPr>
-            <w:proofErr w:type="spellStart"/>
             <w:r>
               <w:rPr>
                 <w:highlight w:val="white"/>
               </w:rPr>
-              <w:t>Heroku</w:t>
-            </w:r>
-            <w:proofErr w:type="spellEnd"/>
-            <w:r>
-              <w:rPr>
-                <w:highlight w:val="white"/>
-              </w:rPr>
-              <w:t xml:space="preserve"> es una plataforma como servicio de computación en la Nube que soporta la ejecución de Ruby.</w:t>
+              <w:t>Heroku es una plataforma como servicio de computación en la Nube que soporta la ejecución de Ruby.</w:t>
             </w:r>
           </w:p>
         </w:tc>
@@ -3557,6 +3568,9 @@
             <w:pPr>
               <w:pStyle w:val="Normal1"/>
               <w:jc w:val="center"/>
+              <w:rPr>
+                <w:u w:val="single"/>
+              </w:rPr>
             </w:pPr>
             <w:r>
               <w:rPr>
@@ -3654,15 +3668,7 @@
               <w:pStyle w:val="Normal1"/>
             </w:pPr>
             <w:r>
-              <w:t xml:space="preserve">IEEE </w:t>
-            </w:r>
-            <w:proofErr w:type="spellStart"/>
-            <w:r>
-              <w:t>Std</w:t>
-            </w:r>
-            <w:proofErr w:type="spellEnd"/>
-            <w:r>
-              <w:t xml:space="preserve"> 830</w:t>
+              <w:t>IEEE Std 830</w:t>
             </w:r>
           </w:p>
         </w:tc>
@@ -3772,104 +3778,9 @@
             <w:pPr>
               <w:pStyle w:val="Normal1"/>
             </w:pPr>
-            <w:proofErr w:type="spellStart"/>
-            <w:r>
-              <w:t>Wombat</w:t>
-            </w:r>
-            <w:proofErr w:type="spellEnd"/>
-            <w:r>
-              <w:t xml:space="preserve"> Software </w:t>
-            </w:r>
-            <w:proofErr w:type="spellStart"/>
-            <w:r>
-              <w:t>Solutions</w:t>
-            </w:r>
-            <w:proofErr w:type="spellEnd"/>
-          </w:p>
-        </w:tc>
-      </w:tr>
-      <w:tr>
-        <w:tc>
-          <w:tcPr>
-            <w:tcW w:w="1440" w:type="dxa"/>
-          </w:tcPr>
-          <w:p>
-            <w:pPr>
-              <w:pStyle w:val="Normal1"/>
-            </w:pPr>
-            <w:r>
-              <w:t>3</w:t>
-            </w:r>
-          </w:p>
-        </w:tc>
-        <w:tc>
-          <w:tcPr>
-            <w:tcW w:w="3405" w:type="dxa"/>
-            <w:tcBorders>
-              <w:right w:val="single" w:sz="4" w:space="0" w:color="292929"/>
-            </w:tcBorders>
-          </w:tcPr>
-          <w:p>
-            <w:pPr>
-              <w:pStyle w:val="Normal1"/>
-            </w:pPr>
-            <w:proofErr w:type="spellStart"/>
-            <w:r>
-              <w:t>Mockup</w:t>
-            </w:r>
-            <w:proofErr w:type="spellEnd"/>
-            <w:r>
-              <w:t xml:space="preserve"> n° 1.00</w:t>
-            </w:r>
-          </w:p>
-        </w:tc>
-        <w:tc>
-          <w:tcPr>
-            <w:tcW w:w="1200" w:type="dxa"/>
-            <w:tcBorders>
-              <w:left w:val="single" w:sz="4" w:space="0" w:color="292929"/>
-              <w:right w:val="single" w:sz="4" w:space="0" w:color="292929"/>
-            </w:tcBorders>
-            <w:tcMar>
-              <w:top w:w="17" w:type="dxa"/>
-            </w:tcMar>
-          </w:tcPr>
-          <w:p>
-            <w:pPr>
-              <w:pStyle w:val="Normal1"/>
-            </w:pPr>
-            <w:r>
-              <w:t>22/03/2015</w:t>
-            </w:r>
-          </w:p>
-        </w:tc>
-        <w:tc>
-          <w:tcPr>
-            <w:tcW w:w="2055" w:type="dxa"/>
-            <w:tcBorders>
-              <w:left w:val="single" w:sz="4" w:space="0" w:color="292929"/>
-            </w:tcBorders>
-            <w:tcMar>
-              <w:top w:w="17" w:type="dxa"/>
-            </w:tcMar>
-          </w:tcPr>
-          <w:p>
-            <w:pPr>
-              <w:pStyle w:val="Normal1"/>
-            </w:pPr>
-            <w:proofErr w:type="spellStart"/>
-            <w:r>
-              <w:t>Wombat</w:t>
-            </w:r>
-            <w:proofErr w:type="spellEnd"/>
-            <w:r>
-              <w:t xml:space="preserve"> Software </w:t>
-            </w:r>
-            <w:proofErr w:type="spellStart"/>
-            <w:r>
-              <w:t>Solutions</w:t>
-            </w:r>
-            <w:proofErr w:type="spellEnd"/>
+            <w:r>
+              <w:t>Wombat Software Solutions</w:t>
+            </w:r>
           </w:p>
         </w:tc>
       </w:tr>
@@ -3904,11 +3815,7 @@
     <w:p>
       <w:pPr>
         <w:pStyle w:val="Normal1"/>
-        <w:numPr>
-          <w:ilvl w:val="0"/>
-          <w:numId w:val="3"/>
-        </w:numPr>
-        <w:ind w:hanging="360"/>
+        <w:ind w:left="1068"/>
         <w:contextualSpacing/>
       </w:pPr>
       <w:r>
@@ -3918,17 +3825,16 @@
     <w:p>
       <w:pPr>
         <w:pStyle w:val="Normal1"/>
-        <w:numPr>
-          <w:ilvl w:val="0"/>
-          <w:numId w:val="3"/>
-        </w:numPr>
-        <w:ind w:hanging="360"/>
+        <w:ind w:left="1068"/>
         <w:contextualSpacing/>
       </w:pPr>
       <w:bookmarkStart w:id="7" w:name="h.2s8eyo1" w:colFirst="0" w:colLast="0"/>
       <w:bookmarkEnd w:id="7"/>
       <w:r>
-        <w:t>El apartado Requisitos Específicos describe los requisitos específicos del sistema como producto, desde diversos campos como la interfaz, las funciones y requisitos no funcionales como seguridad, fiabilidad, etc.</w:t>
+        <w:t>A diferencia del anterior, e</w:t>
+      </w:r>
+      <w:r>
+        <w:t>l apartado Requisitos Específicos describe los requisitos específicos del sistema como producto, desde diversos campos como la interfaz, las funciones y requisitos no funcionales como seguridad, fiabilidad, etc.</w:t>
       </w:r>
     </w:p>
     <w:p>
@@ -4010,7 +3916,13 @@
         <w:ind w:left="720"/>
       </w:pPr>
       <w:r>
-        <w:t>El sistema deberá permitir funcionalidades de usuario registrado, administración de cuentas, búsqueda de productos por categoría o título, ver las subastas activas, crear y participar en subastas y selección del ganador de la subasta. Además deberá brindar funcionalidades de administrador como altas, bajas y modificaciones de categorías, listados de subastas en períodos determinados.</w:t>
+        <w:t>El sistema deberá permitir funcionalidades de usuario registrado, administración de cuentas, búsqueda de productos p</w:t>
+      </w:r>
+      <w:r>
+        <w:t>or categoría o producto</w:t>
+      </w:r>
+      <w:r>
+        <w:t>, ver las subastas activas, crear y participar en subastas y selección del ganador de la subasta. Además deberá brindar funcionalidades de administrador como altas, bajas y modificaciones de categorías, listados de subastas en períodos determinados.</w:t>
       </w:r>
     </w:p>
     <w:p>
@@ -4157,7 +4069,13 @@
       <w:bookmarkStart w:id="16" w:name="h.icqvjk3c5nym" w:colFirst="0" w:colLast="0"/>
       <w:bookmarkEnd w:id="16"/>
       <w:r>
-        <w:t>Ver perfil de una subasta</w:t>
+        <w:t xml:space="preserve">Ver </w:t>
+      </w:r>
+      <w:r>
+        <w:t>el detalle</w:t>
+      </w:r>
+      <w:r>
+        <w:t xml:space="preserve"> de una subasta</w:t>
       </w:r>
     </w:p>
     <w:p>
@@ -4213,6 +4131,9 @@
       <w:r>
         <w:t xml:space="preserve"> participando</w:t>
       </w:r>
+      <w:r>
+        <w:t xml:space="preserve"> o se participó</w:t>
+      </w:r>
     </w:p>
     <w:p>
       <w:pPr>
@@ -4315,7 +4236,21 @@
         <w:contextualSpacing/>
       </w:pPr>
       <w:r>
-        <w:t>Hacer comentario</w:t>
+        <w:t>Hacer pregunta</w:t>
+      </w:r>
+    </w:p>
+    <w:p>
+      <w:pPr>
+        <w:pStyle w:val="Normal1"/>
+        <w:numPr>
+          <w:ilvl w:val="0"/>
+          <w:numId w:val="4"/>
+        </w:numPr>
+        <w:ind w:left="1905" w:hanging="345"/>
+        <w:contextualSpacing/>
+      </w:pPr>
+      <w:r>
+        <w:t>Contestar pregunta</w:t>
       </w:r>
     </w:p>
     <w:p>
@@ -4693,11 +4628,11 @@
               <w:widowControl w:val="0"/>
             </w:pPr>
             <w:r>
-              <w:t xml:space="preserve">Iniciar sesión, cerrar sesión, recuperar contraseña, modificar cuenta, buscar un </w:t>
+              <w:t xml:space="preserve">Iniciar sesión, cerrar sesión, recuperar </w:t>
             </w:r>
             <w:r>
               <w:lastRenderedPageBreak/>
-              <w:t>producto, ver perfil de una subasta, crear subasta, ver subastas creadas,</w:t>
+              <w:t>contraseña, modificar cuenta, buscar un producto, ver perfil de una subasta, crear subasta, ver subastas creadas,</w:t>
             </w:r>
             <w:r>
               <w:t xml:space="preserve"> hacer comentario,</w:t>
@@ -5051,15 +4986,7 @@
       <w:bookmarkStart w:id="29" w:name="h.r0ws5u1t2oiw" w:colFirst="0" w:colLast="0"/>
       <w:bookmarkEnd w:id="29"/>
       <w:r>
-        <w:t xml:space="preserve">Implementación de un sistema de búsqueda </w:t>
-      </w:r>
-      <w:proofErr w:type="gramStart"/>
-      <w:r>
-        <w:t>mas</w:t>
-      </w:r>
-      <w:proofErr w:type="gramEnd"/>
-      <w:r>
-        <w:t xml:space="preserve"> especifico, filtrado por rango de precio, zona geográfica y demás atributos.</w:t>
+        <w:t>Implementación de un sistema de búsqueda mas especifico, filtrado por rango de precio, zona geográfica y demás atributos.</w:t>
       </w:r>
     </w:p>
     <w:p>
@@ -5091,23 +5018,7 @@
       <w:bookmarkStart w:id="31" w:name="h.44cthdsd5z7v" w:colFirst="0" w:colLast="0"/>
       <w:bookmarkEnd w:id="31"/>
       <w:r>
-        <w:t xml:space="preserve">Agregar otras formas de pago para usuarios que no cuentan con tarjeta de crédito, como por ejemplo sistemas como </w:t>
-      </w:r>
-      <w:proofErr w:type="spellStart"/>
-      <w:r>
-        <w:t>PagoFácil</w:t>
-      </w:r>
-      <w:proofErr w:type="spellEnd"/>
-      <w:r>
-        <w:t xml:space="preserve">, </w:t>
-      </w:r>
-      <w:proofErr w:type="spellStart"/>
-      <w:r>
-        <w:t>RapiPago</w:t>
-      </w:r>
-      <w:proofErr w:type="spellEnd"/>
-      <w:r>
-        <w:t>, etc.</w:t>
+        <w:t>Agregar otras formas de pago para usuarios que no cuentan con tarjeta de crédito, como por ejemplo sistemas como PagoFácil, RapiPago, etc.</w:t>
       </w:r>
     </w:p>
     <w:p>
@@ -5176,15 +5087,7 @@
       <w:bookmarkStart w:id="32" w:name="h.fqzwsndl6g9" w:colFirst="0" w:colLast="0"/>
       <w:bookmarkEnd w:id="32"/>
       <w:r>
-        <w:t xml:space="preserve">La interfaz de usuario incluirá el logotipo de </w:t>
-      </w:r>
-      <w:proofErr w:type="spellStart"/>
-      <w:r>
-        <w:t>Bestnid</w:t>
-      </w:r>
-      <w:proofErr w:type="spellEnd"/>
-      <w:r>
-        <w:t xml:space="preserve"> en la barra de navegación presente en todas las páginas. No hay requisitos específicos sobre la gama de colores a utilizar para las pantallas.</w:t>
+        <w:t>La interfaz de usuario incluirá el logotipo de Bestnid en la barra de navegación presente en todas las páginas. No hay requisitos específicos sobre la gama de colores a utilizar para las pantallas.</w:t>
       </w:r>
     </w:p>
     <w:p>
@@ -5195,23 +5098,7 @@
       <w:bookmarkStart w:id="33" w:name="h.h5f07i3ugy96" w:colFirst="0" w:colLast="0"/>
       <w:bookmarkEnd w:id="33"/>
       <w:r>
-        <w:t xml:space="preserve">Tendrá una barra de navegación superior incluyendo los botones de registro, </w:t>
-      </w:r>
-      <w:proofErr w:type="spellStart"/>
-      <w:r>
-        <w:t>login</w:t>
-      </w:r>
-      <w:proofErr w:type="spellEnd"/>
-      <w:r>
-        <w:t xml:space="preserve"> y el nombre de usuario (en caso de estar </w:t>
-      </w:r>
-      <w:proofErr w:type="spellStart"/>
-      <w:r>
-        <w:t>logueado</w:t>
-      </w:r>
-      <w:proofErr w:type="spellEnd"/>
-      <w:r>
-        <w:t>), además de las opciones para crear subastas y hacer seguimiento de las ofertas hechas en subastas.</w:t>
+        <w:t>Tendrá una barra de navegación superior incluyendo los botones de registro, login y el nombre de usuario (en caso de estar logueado), además de las opciones para crear subastas y hacer seguimiento de las ofertas hechas en subastas.</w:t>
       </w:r>
     </w:p>
     <w:p>
@@ -5222,15 +5109,7 @@
       <w:bookmarkStart w:id="34" w:name="h.asdk0683bpsu" w:colFirst="0" w:colLast="0"/>
       <w:bookmarkEnd w:id="34"/>
       <w:r>
-        <w:t xml:space="preserve">En el centro de la barra de navegación habrá un botón de búsqueda, el cual permitirá a usuarios tanto </w:t>
-      </w:r>
-      <w:proofErr w:type="spellStart"/>
-      <w:r>
-        <w:t>logueados</w:t>
-      </w:r>
-      <w:proofErr w:type="spellEnd"/>
-      <w:r>
-        <w:t xml:space="preserve"> como invitados buscar subastas por categoría de ítem y descripción. Los administradores podrán, además, por medio de este botón, buscar subastas concretadas entre dos fechas específicas.</w:t>
+        <w:t>En el centro de la barra de navegación habrá un botón de búsqueda, el cual permitirá a usuarios tanto logueados como invitados buscar subastas por categoría de ítem y descripción. Los administradores podrán, además, por medio de este botón, buscar subastas concretadas entre dos fechas específicas.</w:t>
       </w:r>
     </w:p>
     <w:p>
@@ -5252,50 +5131,7 @@
       <w:bookmarkStart w:id="36" w:name="h.7iv8zv2n2c1o" w:colFirst="0" w:colLast="0"/>
       <w:bookmarkEnd w:id="36"/>
       <w:r>
-        <w:t xml:space="preserve">Finalmente, en el </w:t>
-      </w:r>
-      <w:proofErr w:type="spellStart"/>
-      <w:r>
-        <w:t>footer</w:t>
-      </w:r>
-      <w:proofErr w:type="spellEnd"/>
-      <w:r>
-        <w:t xml:space="preserve"> se mostrará links a descargos legales, información de contacto y de copyright.</w:t>
-      </w:r>
-    </w:p>
-    <w:p>
-      <w:pPr>
-        <w:pStyle w:val="Normal1"/>
-        <w:ind w:left="1200"/>
-      </w:pPr>
-    </w:p>
-    <w:p>
-      <w:pPr>
-        <w:pStyle w:val="Normal1"/>
-        <w:ind w:left="1200"/>
-        <w:rPr>
-          <w:i/>
-        </w:rPr>
-      </w:pPr>
-      <w:r>
-        <w:rPr>
-          <w:i/>
-        </w:rPr>
-        <w:t xml:space="preserve">[Ref. 3 – </w:t>
-      </w:r>
-      <w:proofErr w:type="spellStart"/>
-      <w:r>
-        <w:rPr>
-          <w:i/>
-        </w:rPr>
-        <w:t>Mockup</w:t>
-      </w:r>
-      <w:proofErr w:type="spellEnd"/>
-      <w:r>
-        <w:rPr>
-          <w:i/>
-        </w:rPr>
-        <w:t xml:space="preserve"> n° 1.00]</w:t>
+        <w:t>Finalmente, en el footer se mostrará links a descargos legales, información de contacto y de copyright.</w:t>
       </w:r>
     </w:p>
     <w:p>
@@ -5303,7 +5139,9 @@
         <w:pStyle w:val="Normal1"/>
       </w:pPr>
       <w:bookmarkStart w:id="37" w:name="h.3j2qqm3" w:colFirst="0" w:colLast="0"/>
+      <w:bookmarkStart w:id="38" w:name="_GoBack"/>
       <w:bookmarkEnd w:id="37"/>
+      <w:bookmarkEnd w:id="38"/>
     </w:p>
     <w:p>
       <w:pPr>
@@ -5364,8 +5202,8 @@
       <w:pPr>
         <w:pStyle w:val="Normal1"/>
       </w:pPr>
-      <w:bookmarkStart w:id="38" w:name="h.4i7ojhp" w:colFirst="0" w:colLast="0"/>
-      <w:bookmarkEnd w:id="38"/>
+      <w:bookmarkStart w:id="39" w:name="h.4i7ojhp" w:colFirst="0" w:colLast="0"/>
+      <w:bookmarkEnd w:id="39"/>
     </w:p>
     <w:p>
       <w:pPr>
@@ -5403,8 +5241,8 @@
         <w:pStyle w:val="Normal1"/>
         <w:ind w:left="1200"/>
       </w:pPr>
-      <w:bookmarkStart w:id="39" w:name="h.2xcytpi" w:colFirst="0" w:colLast="0"/>
-      <w:bookmarkEnd w:id="39"/>
+      <w:bookmarkStart w:id="40" w:name="h.2xcytpi" w:colFirst="0" w:colLast="0"/>
+      <w:bookmarkEnd w:id="40"/>
       <w:r>
         <w:t>Serán descriptos como Historias de Usuario.</w:t>
       </w:r>
@@ -5439,8 +5277,8 @@
         <w:spacing w:before="240" w:after="60"/>
         <w:ind w:hanging="720"/>
       </w:pPr>
-      <w:bookmarkStart w:id="40" w:name="h.1ci93xb" w:colFirst="0" w:colLast="0"/>
-      <w:bookmarkEnd w:id="40"/>
+      <w:bookmarkStart w:id="41" w:name="h.1ci93xb" w:colFirst="0" w:colLast="0"/>
+      <w:bookmarkEnd w:id="41"/>
       <w:r>
         <w:rPr>
           <w:b/>
@@ -5457,8 +5295,8 @@
           <w:b/>
         </w:rPr>
       </w:pPr>
-      <w:bookmarkStart w:id="41" w:name="h.3whwml4" w:colFirst="0" w:colLast="0"/>
-      <w:bookmarkEnd w:id="41"/>
+      <w:bookmarkStart w:id="42" w:name="h.3whwml4" w:colFirst="0" w:colLast="0"/>
+      <w:bookmarkEnd w:id="42"/>
       <w:r>
         <w:tab/>
       </w:r>
@@ -5472,15 +5310,7 @@
         <w:t xml:space="preserve"> Para lograr esto, </w:t>
       </w:r>
       <w:r>
-        <w:t xml:space="preserve">se utilizará la infraestructura provista por </w:t>
-      </w:r>
-      <w:proofErr w:type="spellStart"/>
-      <w:r>
-        <w:t>Heroku</w:t>
-      </w:r>
-      <w:proofErr w:type="spellEnd"/>
-      <w:r>
-        <w:t>.</w:t>
+        <w:t>se utilizará la infraestructura provista por Heroku.</w:t>
       </w:r>
     </w:p>
     <w:p>
@@ -5520,27 +5350,11 @@
         <w:t>El acceso a las funcionalidades críticas de la aplicación se realizará mediante usuario y contraseña. Las contraseñas se encriptarán con el sistema de cifrado AES.</w:t>
       </w:r>
       <w:r>
-        <w:t xml:space="preserve"> Se realizarán </w:t>
-      </w:r>
-      <w:proofErr w:type="spellStart"/>
-      <w:r>
-        <w:t>backups</w:t>
-      </w:r>
-      <w:proofErr w:type="spellEnd"/>
-      <w:r>
-        <w:t xml:space="preserve"> con una periodicidad de 2 días en los que se </w:t>
+        <w:t xml:space="preserve"> Se realizarán backups con una periodicidad de 2 días en los que se incluyen tanto los datos de usuario como la información de subastas. No se </w:t>
       </w:r>
       <w:r>
         <w:lastRenderedPageBreak/>
-        <w:t xml:space="preserve">incluyen tanto los datos de usuario como la información de subastas. No se proveerán formas alternativas de acceso a la base de datos ni se implementarán </w:t>
-      </w:r>
-      <w:proofErr w:type="spellStart"/>
-      <w:r>
-        <w:t>APIs</w:t>
-      </w:r>
-      <w:proofErr w:type="spellEnd"/>
-      <w:r>
-        <w:t>, para evitar posibles brechas de seguridad.</w:t>
+        <w:t>proveerán formas alternativas de acceso a la base de datos ni se implementarán APIs, para evitar posibles brechas de seguridad.</w:t>
       </w:r>
     </w:p>
     <w:p>
@@ -5567,8 +5381,8 @@
         <w:pStyle w:val="Normal1"/>
         <w:ind w:left="1200"/>
       </w:pPr>
-      <w:bookmarkStart w:id="42" w:name="h.qsh70q" w:colFirst="0" w:colLast="0"/>
-      <w:bookmarkEnd w:id="42"/>
+      <w:bookmarkStart w:id="43" w:name="h.qsh70q" w:colFirst="0" w:colLast="0"/>
+      <w:bookmarkEnd w:id="43"/>
       <w:r>
         <w:t>Se espera que el sistema realice con éxito al menos el 95% de las subastas, que estas se componen de la transacción y de la notificación de las partes.</w:t>
       </w:r>
@@ -5597,8 +5411,8 @@
         <w:pStyle w:val="Normal1"/>
         <w:ind w:left="1200" w:firstLine="240"/>
       </w:pPr>
-      <w:bookmarkStart w:id="43" w:name="h.3as4poj" w:colFirst="0" w:colLast="0"/>
-      <w:bookmarkEnd w:id="43"/>
+      <w:bookmarkStart w:id="44" w:name="h.3as4poj" w:colFirst="0" w:colLast="0"/>
+      <w:bookmarkEnd w:id="44"/>
       <w:r>
         <w:t>La aplicación deberá estar disponible al menos un 95% del tiempo dado que es un sistema web alojado en un servidor externo el cual garantiza una estabilidad similar.</w:t>
       </w:r>
@@ -5627,8 +5441,8 @@
         <w:pStyle w:val="Normal1"/>
         <w:ind w:left="1200"/>
       </w:pPr>
-      <w:bookmarkStart w:id="44" w:name="h.y49ub352oqx6" w:colFirst="0" w:colLast="0"/>
-      <w:bookmarkEnd w:id="44"/>
+      <w:bookmarkStart w:id="45" w:name="h.y49ub352oqx6" w:colFirst="0" w:colLast="0"/>
+      <w:bookmarkEnd w:id="45"/>
       <w:r>
         <w:t>Se otorgarán tres meses de soporte gratuito con una extensión a un año con un costo adicional.</w:t>
       </w:r>
@@ -5638,8 +5452,8 @@
         <w:pStyle w:val="Normal1"/>
         <w:ind w:left="1200"/>
       </w:pPr>
-      <w:bookmarkStart w:id="45" w:name="h.1pxezwc" w:colFirst="0" w:colLast="0"/>
-      <w:bookmarkEnd w:id="45"/>
+      <w:bookmarkStart w:id="46" w:name="h.1pxezwc" w:colFirst="0" w:colLast="0"/>
+      <w:bookmarkEnd w:id="46"/>
       <w:r>
         <w:t>Por mantenimientos posteriores y/o agregado de funcionalidades se deberá hacer un nuevo acuerdo.</w:t>
       </w:r>
@@ -5833,7 +5647,7 @@
             <o:lock v:ext="edit" aspectratio="t"/>
           </v:shapetype>
           <v:shape id="_x0000_s1026" type="#_x0000_t75" style="position:absolute;left:0;text-align:left;margin-left:-49.45pt;margin-top:21.15pt;width:543pt;height:86.85pt;z-index:251660288;mso-position-horizontal-relative:text;mso-position-vertical-relative:text">
-            <v:imagedata r:id="rId9" o:title="Subasta"/>
+            <v:imagedata r:id="rId8" o:title="Subasta"/>
           </v:shape>
         </w:pict>
       </w:r>
@@ -5883,15 +5697,7 @@
         <w:t>La subasta se considera en tres estados: Activa (recibiendo ofertas de los oferentes), Bloqueada (</w:t>
       </w:r>
       <w:r>
-        <w:t xml:space="preserve">esperando que el subastador elija el ganador de dicha subasta), y Concluida (donde se realizan la transacción y las notificaciones </w:t>
-      </w:r>
-      <w:proofErr w:type="gramStart"/>
-      <w:r>
-        <w:t>correspondientes</w:t>
-      </w:r>
-      <w:proofErr w:type="gramEnd"/>
-      <w:r>
-        <w:t xml:space="preserve">). </w:t>
+        <w:t xml:space="preserve">esperando que el subastador elija el ganador de dicha subasta), y Concluida (donde se realizan la transacción y las notificaciones correspondientes). </w:t>
       </w:r>
     </w:p>
     <w:p>
@@ -5901,12 +5707,10 @@
         <w:spacing w:before="240" w:after="60"/>
         <w:ind w:left="360"/>
       </w:pPr>
-      <w:bookmarkStart w:id="46" w:name="_GoBack"/>
-      <w:bookmarkEnd w:id="46"/>
     </w:p>
     <w:sectPr>
-      <w:footerReference w:type="default" r:id="rId10"/>
-      <w:headerReference w:type="first" r:id="rId11"/>
+      <w:footerReference w:type="default" r:id="rId9"/>
+      <w:headerReference w:type="first" r:id="rId10"/>
       <w:pgSz w:w="11906" w:h="16838"/>
       <w:pgMar w:top="1418" w:right="1701" w:bottom="1418" w:left="1701" w:header="720" w:footer="720" w:gutter="0"/>
       <w:pgNumType w:start="1"/>
@@ -5918,7 +5722,7 @@
 </file>
 
 <file path=word/endnotes.xml><?xml version="1.0" encoding="utf-8"?>
-<w:endnotes xmlns:wpc="http://schemas.microsoft.com/office/word/2010/wordprocessingCanvas" xmlns:mc="http://schemas.openxmlformats.org/markup-compatibility/2006" xmlns:o="urn:schemas-microsoft-com:office:office" xmlns:r="http://schemas.openxmlformats.org/officeDocument/2006/relationships" xmlns:m="http://schemas.openxmlformats.org/officeDocument/2006/math" xmlns:v="urn:schemas-microsoft-com:vml" xmlns:wp14="http://schemas.microsoft.com/office/word/2010/wordprocessingDrawing" xmlns:wp="http://schemas.openxmlformats.org/drawingml/2006/wordprocessingDrawing" xmlns:w10="urn:schemas-microsoft-com:office:word" xmlns:w="http://schemas.openxmlformats.org/wordprocessingml/2006/main" xmlns:w14="http://schemas.microsoft.com/office/word/2010/wordml" xmlns:wpg="http://schemas.microsoft.com/office/word/2010/wordprocessingGroup" xmlns:wpi="http://schemas.microsoft.com/office/word/2010/wordprocessingInk" xmlns:wne="http://schemas.microsoft.com/office/word/2006/wordml" xmlns:wps="http://schemas.microsoft.com/office/word/2010/wordprocessingShape" mc:Ignorable="w14 wp14">
+<w:endnotes xmlns:wpc="http://schemas.microsoft.com/office/word/2010/wordprocessingCanvas" xmlns:mc="http://schemas.openxmlformats.org/markup-compatibility/2006" xmlns:o="urn:schemas-microsoft-com:office:office" xmlns:r="http://schemas.openxmlformats.org/officeDocument/2006/relationships" xmlns:m="http://schemas.openxmlformats.org/officeDocument/2006/math" xmlns:v="urn:schemas-microsoft-com:vml" xmlns:wp14="http://schemas.microsoft.com/office/word/2010/wordprocessingDrawing" xmlns:wp="http://schemas.openxmlformats.org/drawingml/2006/wordprocessingDrawing" xmlns:w10="urn:schemas-microsoft-com:office:word" xmlns:w="http://schemas.openxmlformats.org/wordprocessingml/2006/main" xmlns:w14="http://schemas.microsoft.com/office/word/2010/wordml" xmlns:w15="http://schemas.microsoft.com/office/word/2012/wordml" xmlns:wpg="http://schemas.microsoft.com/office/word/2010/wordprocessingGroup" xmlns:wpi="http://schemas.microsoft.com/office/word/2010/wordprocessingInk" xmlns:wne="http://schemas.microsoft.com/office/word/2006/wordml" xmlns:wps="http://schemas.microsoft.com/office/word/2010/wordprocessingShape" mc:Ignorable="w14 w15 wp14">
   <w:endnote w:type="separator" w:id="-1">
     <w:p>
       <w:r>
@@ -5937,7 +5741,7 @@
 </file>
 
 <file path=word/footer1.xml><?xml version="1.0" encoding="utf-8"?>
-<w:ftr xmlns:wpc="http://schemas.microsoft.com/office/word/2010/wordprocessingCanvas" xmlns:mc="http://schemas.openxmlformats.org/markup-compatibility/2006" xmlns:o="urn:schemas-microsoft-com:office:office" xmlns:r="http://schemas.openxmlformats.org/officeDocument/2006/relationships" xmlns:m="http://schemas.openxmlformats.org/officeDocument/2006/math" xmlns:v="urn:schemas-microsoft-com:vml" xmlns:wp14="http://schemas.microsoft.com/office/word/2010/wordprocessingDrawing" xmlns:wp="http://schemas.openxmlformats.org/drawingml/2006/wordprocessingDrawing" xmlns:w10="urn:schemas-microsoft-com:office:word" xmlns:w="http://schemas.openxmlformats.org/wordprocessingml/2006/main" xmlns:w14="http://schemas.microsoft.com/office/word/2010/wordml" xmlns:wpg="http://schemas.microsoft.com/office/word/2010/wordprocessingGroup" xmlns:wpi="http://schemas.microsoft.com/office/word/2010/wordprocessingInk" xmlns:wne="http://schemas.microsoft.com/office/word/2006/wordml" xmlns:wps="http://schemas.microsoft.com/office/word/2010/wordprocessingShape" mc:Ignorable="w14 wp14">
+<w:ftr xmlns:wpc="http://schemas.microsoft.com/office/word/2010/wordprocessingCanvas" xmlns:mc="http://schemas.openxmlformats.org/markup-compatibility/2006" xmlns:o="urn:schemas-microsoft-com:office:office" xmlns:r="http://schemas.openxmlformats.org/officeDocument/2006/relationships" xmlns:m="http://schemas.openxmlformats.org/officeDocument/2006/math" xmlns:v="urn:schemas-microsoft-com:vml" xmlns:wp14="http://schemas.microsoft.com/office/word/2010/wordprocessingDrawing" xmlns:wp="http://schemas.openxmlformats.org/drawingml/2006/wordprocessingDrawing" xmlns:w10="urn:schemas-microsoft-com:office:word" xmlns:w="http://schemas.openxmlformats.org/wordprocessingml/2006/main" xmlns:w14="http://schemas.microsoft.com/office/word/2010/wordml" xmlns:w15="http://schemas.microsoft.com/office/word/2012/wordml" xmlns:wpg="http://schemas.microsoft.com/office/word/2010/wordprocessingGroup" xmlns:wpi="http://schemas.microsoft.com/office/word/2010/wordprocessingInk" xmlns:wne="http://schemas.microsoft.com/office/word/2006/wordml" xmlns:wps="http://schemas.microsoft.com/office/word/2010/wordprocessingShape" mc:Ignorable="w14 w15 wp14">
   <w:p>
     <w:pPr>
       <w:pStyle w:val="Normal1"/>
@@ -6032,17 +5836,8 @@
               <w:color w:val="241A61"/>
               <w:sz w:val="16"/>
             </w:rPr>
-            <w:t xml:space="preserve">Descripción de requisitos del </w:t>
+            <w:t>Descripción de requisitos del sofware</w:t>
           </w:r>
-          <w:proofErr w:type="spellStart"/>
-          <w:r>
-            <w:rPr>
-              <w:color w:val="241A61"/>
-              <w:sz w:val="16"/>
-            </w:rPr>
-            <w:t>sofware</w:t>
-          </w:r>
-          <w:proofErr w:type="spellEnd"/>
         </w:p>
       </w:tc>
     </w:tr>
@@ -6061,7 +5856,7 @@
 </file>
 
 <file path=word/footnotes.xml><?xml version="1.0" encoding="utf-8"?>
-<w:footnotes xmlns:wpc="http://schemas.microsoft.com/office/word/2010/wordprocessingCanvas" xmlns:mc="http://schemas.openxmlformats.org/markup-compatibility/2006" xmlns:o="urn:schemas-microsoft-com:office:office" xmlns:r="http://schemas.openxmlformats.org/officeDocument/2006/relationships" xmlns:m="http://schemas.openxmlformats.org/officeDocument/2006/math" xmlns:v="urn:schemas-microsoft-com:vml" xmlns:wp14="http://schemas.microsoft.com/office/word/2010/wordprocessingDrawing" xmlns:wp="http://schemas.openxmlformats.org/drawingml/2006/wordprocessingDrawing" xmlns:w10="urn:schemas-microsoft-com:office:word" xmlns:w="http://schemas.openxmlformats.org/wordprocessingml/2006/main" xmlns:w14="http://schemas.microsoft.com/office/word/2010/wordml" xmlns:wpg="http://schemas.microsoft.com/office/word/2010/wordprocessingGroup" xmlns:wpi="http://schemas.microsoft.com/office/word/2010/wordprocessingInk" xmlns:wne="http://schemas.microsoft.com/office/word/2006/wordml" xmlns:wps="http://schemas.microsoft.com/office/word/2010/wordprocessingShape" mc:Ignorable="w14 wp14">
+<w:footnotes xmlns:wpc="http://schemas.microsoft.com/office/word/2010/wordprocessingCanvas" xmlns:mc="http://schemas.openxmlformats.org/markup-compatibility/2006" xmlns:o="urn:schemas-microsoft-com:office:office" xmlns:r="http://schemas.openxmlformats.org/officeDocument/2006/relationships" xmlns:m="http://schemas.openxmlformats.org/officeDocument/2006/math" xmlns:v="urn:schemas-microsoft-com:vml" xmlns:wp14="http://schemas.microsoft.com/office/word/2010/wordprocessingDrawing" xmlns:wp="http://schemas.openxmlformats.org/drawingml/2006/wordprocessingDrawing" xmlns:w10="urn:schemas-microsoft-com:office:word" xmlns:w="http://schemas.openxmlformats.org/wordprocessingml/2006/main" xmlns:w14="http://schemas.microsoft.com/office/word/2010/wordml" xmlns:w15="http://schemas.microsoft.com/office/word/2012/wordml" xmlns:wpg="http://schemas.microsoft.com/office/word/2010/wordprocessingGroup" xmlns:wpi="http://schemas.microsoft.com/office/word/2010/wordprocessingInk" xmlns:wne="http://schemas.microsoft.com/office/word/2006/wordml" xmlns:wps="http://schemas.microsoft.com/office/word/2010/wordprocessingShape" mc:Ignorable="w14 w15 wp14">
   <w:footnote w:type="separator" w:id="-1">
     <w:p>
       <w:r>
@@ -6080,7 +5875,7 @@
 </file>
 
 <file path=word/header1.xml><?xml version="1.0" encoding="utf-8"?>
-<w:hdr xmlns:wpc="http://schemas.microsoft.com/office/word/2010/wordprocessingCanvas" xmlns:mc="http://schemas.openxmlformats.org/markup-compatibility/2006" xmlns:o="urn:schemas-microsoft-com:office:office" xmlns:r="http://schemas.openxmlformats.org/officeDocument/2006/relationships" xmlns:m="http://schemas.openxmlformats.org/officeDocument/2006/math" xmlns:v="urn:schemas-microsoft-com:vml" xmlns:wp14="http://schemas.microsoft.com/office/word/2010/wordprocessingDrawing" xmlns:wp="http://schemas.openxmlformats.org/drawingml/2006/wordprocessingDrawing" xmlns:w10="urn:schemas-microsoft-com:office:word" xmlns:w="http://schemas.openxmlformats.org/wordprocessingml/2006/main" xmlns:w14="http://schemas.microsoft.com/office/word/2010/wordml" xmlns:wpg="http://schemas.microsoft.com/office/word/2010/wordprocessingGroup" xmlns:wpi="http://schemas.microsoft.com/office/word/2010/wordprocessingInk" xmlns:wne="http://schemas.microsoft.com/office/word/2006/wordml" xmlns:wps="http://schemas.microsoft.com/office/word/2010/wordprocessingShape" mc:Ignorable="w14 wp14">
+<w:hdr xmlns:wpc="http://schemas.microsoft.com/office/word/2010/wordprocessingCanvas" xmlns:mc="http://schemas.openxmlformats.org/markup-compatibility/2006" xmlns:o="urn:schemas-microsoft-com:office:office" xmlns:r="http://schemas.openxmlformats.org/officeDocument/2006/relationships" xmlns:m="http://schemas.openxmlformats.org/officeDocument/2006/math" xmlns:v="urn:schemas-microsoft-com:vml" xmlns:wp14="http://schemas.microsoft.com/office/word/2010/wordprocessingDrawing" xmlns:wp="http://schemas.openxmlformats.org/drawingml/2006/wordprocessingDrawing" xmlns:w10="urn:schemas-microsoft-com:office:word" xmlns:w="http://schemas.openxmlformats.org/wordprocessingml/2006/main" xmlns:w14="http://schemas.microsoft.com/office/word/2010/wordml" xmlns:w15="http://schemas.microsoft.com/office/word/2012/wordml" xmlns:wpg="http://schemas.microsoft.com/office/word/2010/wordprocessingGroup" xmlns:wpi="http://schemas.microsoft.com/office/word/2010/wordprocessingInk" xmlns:wne="http://schemas.microsoft.com/office/word/2006/wordml" xmlns:wps="http://schemas.microsoft.com/office/word/2010/wordprocessingShape" mc:Ignorable="w14 w15 wp14">
   <w:p>
     <w:pPr>
       <w:pStyle w:val="Normal1"/>
@@ -6130,7 +5925,6 @@
           <w:r>
             <w:rPr>
               <w:noProof/>
-              <w:lang w:eastAsia="ja-JP"/>
             </w:rPr>
             <w:drawing>
               <wp:anchor distT="0" distB="0" distL="114300" distR="114300" simplePos="0" relativeHeight="251658240" behindDoc="0" locked="0" layoutInCell="1" allowOverlap="1">
@@ -6308,7 +6102,7 @@
 </file>
 
 <file path=word/numbering.xml><?xml version="1.0" encoding="utf-8"?>
-<w:numbering xmlns:wpc="http://schemas.microsoft.com/office/word/2010/wordprocessingCanvas" xmlns:mc="http://schemas.openxmlformats.org/markup-compatibility/2006" xmlns:o="urn:schemas-microsoft-com:office:office" xmlns:r="http://schemas.openxmlformats.org/officeDocument/2006/relationships" xmlns:m="http://schemas.openxmlformats.org/officeDocument/2006/math" xmlns:v="urn:schemas-microsoft-com:vml" xmlns:wp14="http://schemas.microsoft.com/office/word/2010/wordprocessingDrawing" xmlns:wp="http://schemas.openxmlformats.org/drawingml/2006/wordprocessingDrawing" xmlns:w10="urn:schemas-microsoft-com:office:word" xmlns:w="http://schemas.openxmlformats.org/wordprocessingml/2006/main" xmlns:w14="http://schemas.microsoft.com/office/word/2010/wordml" xmlns:wpg="http://schemas.microsoft.com/office/word/2010/wordprocessingGroup" xmlns:wpi="http://schemas.microsoft.com/office/word/2010/wordprocessingInk" xmlns:wne="http://schemas.microsoft.com/office/word/2006/wordml" xmlns:wps="http://schemas.microsoft.com/office/word/2010/wordprocessingShape" mc:Ignorable="w14 wp14">
+<w:numbering xmlns:wpc="http://schemas.microsoft.com/office/word/2010/wordprocessingCanvas" xmlns:mc="http://schemas.openxmlformats.org/markup-compatibility/2006" xmlns:o="urn:schemas-microsoft-com:office:office" xmlns:r="http://schemas.openxmlformats.org/officeDocument/2006/relationships" xmlns:m="http://schemas.openxmlformats.org/officeDocument/2006/math" xmlns:v="urn:schemas-microsoft-com:vml" xmlns:wp14="http://schemas.microsoft.com/office/word/2010/wordprocessingDrawing" xmlns:wp="http://schemas.openxmlformats.org/drawingml/2006/wordprocessingDrawing" xmlns:w10="urn:schemas-microsoft-com:office:word" xmlns:w="http://schemas.openxmlformats.org/wordprocessingml/2006/main" xmlns:w14="http://schemas.microsoft.com/office/word/2010/wordml" xmlns:w15="http://schemas.microsoft.com/office/word/2012/wordml" xmlns:wpg="http://schemas.microsoft.com/office/word/2010/wordprocessingGroup" xmlns:wpi="http://schemas.microsoft.com/office/word/2010/wordprocessingInk" xmlns:wne="http://schemas.microsoft.com/office/word/2006/wordml" xmlns:wps="http://schemas.microsoft.com/office/word/2010/wordprocessingShape" mc:Ignorable="w14 w15 wp14">
   <w:abstractNum w:abstractNumId="0">
     <w:nsid w:val="23B03D2F"/>
     <w:multiLevelType w:val="multilevel"/>
@@ -6903,7 +6697,7 @@
 </file>
 
 <file path=word/styles.xml><?xml version="1.0" encoding="utf-8"?>
-<w:styles xmlns:mc="http://schemas.openxmlformats.org/markup-compatibility/2006" xmlns:r="http://schemas.openxmlformats.org/officeDocument/2006/relationships" xmlns:w="http://schemas.openxmlformats.org/wordprocessingml/2006/main" xmlns:w14="http://schemas.microsoft.com/office/word/2010/wordml" mc:Ignorable="w14">
+<w:styles xmlns:mc="http://schemas.openxmlformats.org/markup-compatibility/2006" xmlns:r="http://schemas.openxmlformats.org/officeDocument/2006/relationships" xmlns:w="http://schemas.openxmlformats.org/wordprocessingml/2006/main" xmlns:w14="http://schemas.microsoft.com/office/word/2010/wordml" xmlns:w15="http://schemas.microsoft.com/office/word/2012/wordml" mc:Ignorable="w14 w15">
   <w:docDefaults>
     <w:rPrDefault>
       <w:rPr>
@@ -6914,144 +6708,378 @@
     </w:rPrDefault>
     <w:pPrDefault/>
   </w:docDefaults>
-  <w:latentStyles w:defLockedState="0" w:defUIPriority="99" w:defSemiHidden="1" w:defUnhideWhenUsed="1" w:defQFormat="0" w:count="267">
-    <w:lsdException w:name="Normal" w:semiHidden="0" w:uiPriority="0" w:unhideWhenUsed="0" w:qFormat="1"/>
-    <w:lsdException w:name="heading 1" w:semiHidden="0" w:uiPriority="9" w:unhideWhenUsed="0" w:qFormat="1"/>
-    <w:lsdException w:name="heading 2" w:uiPriority="9" w:qFormat="1"/>
-    <w:lsdException w:name="heading 3" w:uiPriority="9" w:qFormat="1"/>
-    <w:lsdException w:name="heading 4" w:uiPriority="9" w:qFormat="1"/>
-    <w:lsdException w:name="heading 5" w:uiPriority="9" w:qFormat="1"/>
-    <w:lsdException w:name="heading 6" w:uiPriority="9" w:qFormat="1"/>
-    <w:lsdException w:name="heading 7" w:uiPriority="9" w:qFormat="1"/>
-    <w:lsdException w:name="heading 8" w:uiPriority="9" w:qFormat="1"/>
-    <w:lsdException w:name="heading 9" w:uiPriority="9" w:qFormat="1"/>
-    <w:lsdException w:name="toc 1" w:uiPriority="39"/>
-    <w:lsdException w:name="toc 2" w:uiPriority="39"/>
-    <w:lsdException w:name="toc 3" w:uiPriority="39"/>
-    <w:lsdException w:name="toc 4" w:uiPriority="39"/>
-    <w:lsdException w:name="toc 5" w:uiPriority="39"/>
-    <w:lsdException w:name="toc 6" w:uiPriority="39"/>
-    <w:lsdException w:name="toc 7" w:uiPriority="39"/>
-    <w:lsdException w:name="toc 8" w:uiPriority="39"/>
-    <w:lsdException w:name="toc 9" w:uiPriority="39"/>
-    <w:lsdException w:name="caption" w:uiPriority="35" w:qFormat="1"/>
-    <w:lsdException w:name="Title" w:semiHidden="0" w:uiPriority="10" w:unhideWhenUsed="0" w:qFormat="1"/>
-    <w:lsdException w:name="Default Paragraph Font" w:uiPriority="1"/>
-    <w:lsdException w:name="Subtitle" w:semiHidden="0" w:uiPriority="11" w:unhideWhenUsed="0" w:qFormat="1"/>
-    <w:lsdException w:name="Strong" w:semiHidden="0" w:uiPriority="22" w:unhideWhenUsed="0" w:qFormat="1"/>
-    <w:lsdException w:name="Emphasis" w:semiHidden="0" w:uiPriority="20" w:unhideWhenUsed="0" w:qFormat="1"/>
-    <w:lsdException w:name="Table Grid" w:semiHidden="0" w:uiPriority="59" w:unhideWhenUsed="0"/>
-    <w:lsdException w:name="Placeholder Text" w:unhideWhenUsed="0"/>
-    <w:lsdException w:name="No Spacing" w:semiHidden="0" w:uiPriority="1" w:unhideWhenUsed="0" w:qFormat="1"/>
-    <w:lsdException w:name="Light Shading" w:semiHidden="0" w:uiPriority="60" w:unhideWhenUsed="0"/>
-    <w:lsdException w:name="Light List" w:semiHidden="0" w:uiPriority="61" w:unhideWhenUsed="0"/>
-    <w:lsdException w:name="Light Grid" w:semiHidden="0" w:uiPriority="62" w:unhideWhenUsed="0"/>
-    <w:lsdException w:name="Medium Shading 1" w:semiHidden="0" w:uiPriority="63" w:unhideWhenUsed="0"/>
-    <w:lsdException w:name="Medium Shading 2" w:semiHidden="0" w:uiPriority="64" w:unhideWhenUsed="0"/>
-    <w:lsdException w:name="Medium List 1" w:semiHidden="0" w:uiPriority="65" w:unhideWhenUsed="0"/>
-    <w:lsdException w:name="Medium List 2" w:semiHidden="0" w:uiPriority="66" w:unhideWhenUsed="0"/>
-    <w:lsdException w:name="Medium Grid 1" w:semiHidden="0" w:uiPriority="67" w:unhideWhenUsed="0"/>
-    <w:lsdException w:name="Medium Grid 2" w:semiHidden="0" w:uiPriority="68" w:unhideWhenUsed="0"/>
-    <w:lsdException w:name="Medium Grid 3" w:semiHidden="0" w:uiPriority="69" w:unhideWhenUsed="0"/>
-    <w:lsdException w:name="Dark List" w:semiHidden="0" w:uiPriority="70" w:unhideWhenUsed="0"/>
-    <w:lsdException w:name="Colorful Shading" w:semiHidden="0" w:uiPriority="71" w:unhideWhenUsed="0"/>
-    <w:lsdException w:name="Colorful List" w:semiHidden="0" w:uiPriority="72" w:unhideWhenUsed="0"/>
-    <w:lsdException w:name="Colorful Grid" w:semiHidden="0" w:uiPriority="73" w:unhideWhenUsed="0"/>
-    <w:lsdException w:name="Light Shading Accent 1" w:semiHidden="0" w:uiPriority="60" w:unhideWhenUsed="0"/>
-    <w:lsdException w:name="Light List Accent 1" w:semiHidden="0" w:uiPriority="61" w:unhideWhenUsed="0"/>
-    <w:lsdException w:name="Light Grid Accent 1" w:semiHidden="0" w:uiPriority="62" w:unhideWhenUsed="0"/>
-    <w:lsdException w:name="Medium Shading 1 Accent 1" w:semiHidden="0" w:uiPriority="63" w:unhideWhenUsed="0"/>
-    <w:lsdException w:name="Medium Shading 2 Accent 1" w:semiHidden="0" w:uiPriority="64" w:unhideWhenUsed="0"/>
-    <w:lsdException w:name="Medium List 1 Accent 1" w:semiHidden="0" w:uiPriority="65" w:unhideWhenUsed="0"/>
-    <w:lsdException w:name="Revision" w:unhideWhenUsed="0"/>
-    <w:lsdException w:name="List Paragraph" w:semiHidden="0" w:uiPriority="34" w:unhideWhenUsed="0" w:qFormat="1"/>
-    <w:lsdException w:name="Quote" w:semiHidden="0" w:uiPriority="29" w:unhideWhenUsed="0" w:qFormat="1"/>
-    <w:lsdException w:name="Intense Quote" w:semiHidden="0" w:uiPriority="30" w:unhideWhenUsed="0" w:qFormat="1"/>
-    <w:lsdException w:name="Medium List 2 Accent 1" w:semiHidden="0" w:uiPriority="66" w:unhideWhenUsed="0"/>
-    <w:lsdException w:name="Medium Grid 1 Accent 1" w:semiHidden="0" w:uiPriority="67" w:unhideWhenUsed="0"/>
-    <w:lsdException w:name="Medium Grid 2 Accent 1" w:semiHidden="0" w:uiPriority="68" w:unhideWhenUsed="0"/>
-    <w:lsdException w:name="Medium Grid 3 Accent 1" w:semiHidden="0" w:uiPriority="69" w:unhideWhenUsed="0"/>
-    <w:lsdException w:name="Dark List Accent 1" w:semiHidden="0" w:uiPriority="70" w:unhideWhenUsed="0"/>
-    <w:lsdException w:name="Colorful Shading Accent 1" w:semiHidden="0" w:uiPriority="71" w:unhideWhenUsed="0"/>
-    <w:lsdException w:name="Colorful List Accent 1" w:semiHidden="0" w:uiPriority="72" w:unhideWhenUsed="0"/>
-    <w:lsdException w:name="Colorful Grid Accent 1" w:semiHidden="0" w:uiPriority="73" w:unhideWhenUsed="0"/>
-    <w:lsdException w:name="Light Shading Accent 2" w:semiHidden="0" w:uiPriority="60" w:unhideWhenUsed="0"/>
-    <w:lsdException w:name="Light List Accent 2" w:semiHidden="0" w:uiPriority="61" w:unhideWhenUsed="0"/>
-    <w:lsdException w:name="Light Grid Accent 2" w:semiHidden="0" w:uiPriority="62" w:unhideWhenUsed="0"/>
-    <w:lsdException w:name="Medium Shading 1 Accent 2" w:semiHidden="0" w:uiPriority="63" w:unhideWhenUsed="0"/>
-    <w:lsdException w:name="Medium Shading 2 Accent 2" w:semiHidden="0" w:uiPriority="64" w:unhideWhenUsed="0"/>
-    <w:lsdException w:name="Medium List 1 Accent 2" w:semiHidden="0" w:uiPriority="65" w:unhideWhenUsed="0"/>
-    <w:lsdException w:name="Medium List 2 Accent 2" w:semiHidden="0" w:uiPriority="66" w:unhideWhenUsed="0"/>
-    <w:lsdException w:name="Medium Grid 1 Accent 2" w:semiHidden="0" w:uiPriority="67" w:unhideWhenUsed="0"/>
-    <w:lsdException w:name="Medium Grid 2 Accent 2" w:semiHidden="0" w:uiPriority="68" w:unhideWhenUsed="0"/>
-    <w:lsdException w:name="Medium Grid 3 Accent 2" w:semiHidden="0" w:uiPriority="69" w:unhideWhenUsed="0"/>
-    <w:lsdException w:name="Dark List Accent 2" w:semiHidden="0" w:uiPriority="70" w:unhideWhenUsed="0"/>
-    <w:lsdException w:name="Colorful Shading Accent 2" w:semiHidden="0" w:uiPriority="71" w:unhideWhenUsed="0"/>
-    <w:lsdException w:name="Colorful List Accent 2" w:semiHidden="0" w:uiPriority="72" w:unhideWhenUsed="0"/>
-    <w:lsdException w:name="Colorful Grid Accent 2" w:semiHidden="0" w:uiPriority="73" w:unhideWhenUsed="0"/>
-    <w:lsdException w:name="Light Shading Accent 3" w:semiHidden="0" w:uiPriority="60" w:unhideWhenUsed="0"/>
-    <w:lsdException w:name="Light List Accent 3" w:semiHidden="0" w:uiPriority="61" w:unhideWhenUsed="0"/>
-    <w:lsdException w:name="Light Grid Accent 3" w:semiHidden="0" w:uiPriority="62" w:unhideWhenUsed="0"/>
-    <w:lsdException w:name="Medium Shading 1 Accent 3" w:semiHidden="0" w:uiPriority="63" w:unhideWhenUsed="0"/>
-    <w:lsdException w:name="Medium Shading 2 Accent 3" w:semiHidden="0" w:uiPriority="64" w:unhideWhenUsed="0"/>
-    <w:lsdException w:name="Medium List 1 Accent 3" w:semiHidden="0" w:uiPriority="65" w:unhideWhenUsed="0"/>
-    <w:lsdException w:name="Medium List 2 Accent 3" w:semiHidden="0" w:uiPriority="66" w:unhideWhenUsed="0"/>
-    <w:lsdException w:name="Medium Grid 1 Accent 3" w:semiHidden="0" w:uiPriority="67" w:unhideWhenUsed="0"/>
-    <w:lsdException w:name="Medium Grid 2 Accent 3" w:semiHidden="0" w:uiPriority="68" w:unhideWhenUsed="0"/>
-    <w:lsdException w:name="Medium Grid 3 Accent 3" w:semiHidden="0" w:uiPriority="69" w:unhideWhenUsed="0"/>
-    <w:lsdException w:name="Dark List Accent 3" w:semiHidden="0" w:uiPriority="70" w:unhideWhenUsed="0"/>
-    <w:lsdException w:name="Colorful Shading Accent 3" w:semiHidden="0" w:uiPriority="71" w:unhideWhenUsed="0"/>
-    <w:lsdException w:name="Colorful List Accent 3" w:semiHidden="0" w:uiPriority="72" w:unhideWhenUsed="0"/>
-    <w:lsdException w:name="Colorful Grid Accent 3" w:semiHidden="0" w:uiPriority="73" w:unhideWhenUsed="0"/>
-    <w:lsdException w:name="Light Shading Accent 4" w:semiHidden="0" w:uiPriority="60" w:unhideWhenUsed="0"/>
-    <w:lsdException w:name="Light List Accent 4" w:semiHidden="0" w:uiPriority="61" w:unhideWhenUsed="0"/>
-    <w:lsdException w:name="Light Grid Accent 4" w:semiHidden="0" w:uiPriority="62" w:unhideWhenUsed="0"/>
-    <w:lsdException w:name="Medium Shading 1 Accent 4" w:semiHidden="0" w:uiPriority="63" w:unhideWhenUsed="0"/>
-    <w:lsdException w:name="Medium Shading 2 Accent 4" w:semiHidden="0" w:uiPriority="64" w:unhideWhenUsed="0"/>
-    <w:lsdException w:name="Medium List 1 Accent 4" w:semiHidden="0" w:uiPriority="65" w:unhideWhenUsed="0"/>
-    <w:lsdException w:name="Medium List 2 Accent 4" w:semiHidden="0" w:uiPriority="66" w:unhideWhenUsed="0"/>
-    <w:lsdException w:name="Medium Grid 1 Accent 4" w:semiHidden="0" w:uiPriority="67" w:unhideWhenUsed="0"/>
-    <w:lsdException w:name="Medium Grid 2 Accent 4" w:semiHidden="0" w:uiPriority="68" w:unhideWhenUsed="0"/>
-    <w:lsdException w:name="Medium Grid 3 Accent 4" w:semiHidden="0" w:uiPriority="69" w:unhideWhenUsed="0"/>
-    <w:lsdException w:name="Dark List Accent 4" w:semiHidden="0" w:uiPriority="70" w:unhideWhenUsed="0"/>
-    <w:lsdException w:name="Colorful Shading Accent 4" w:semiHidden="0" w:uiPriority="71" w:unhideWhenUsed="0"/>
-    <w:lsdException w:name="Colorful List Accent 4" w:semiHidden="0" w:uiPriority="72" w:unhideWhenUsed="0"/>
-    <w:lsdException w:name="Colorful Grid Accent 4" w:semiHidden="0" w:uiPriority="73" w:unhideWhenUsed="0"/>
-    <w:lsdException w:name="Light Shading Accent 5" w:semiHidden="0" w:uiPriority="60" w:unhideWhenUsed="0"/>
-    <w:lsdException w:name="Light List Accent 5" w:semiHidden="0" w:uiPriority="61" w:unhideWhenUsed="0"/>
-    <w:lsdException w:name="Light Grid Accent 5" w:semiHidden="0" w:uiPriority="62" w:unhideWhenUsed="0"/>
-    <w:lsdException w:name="Medium Shading 1 Accent 5" w:semiHidden="0" w:uiPriority="63" w:unhideWhenUsed="0"/>
-    <w:lsdException w:name="Medium Shading 2 Accent 5" w:semiHidden="0" w:uiPriority="64" w:unhideWhenUsed="0"/>
-    <w:lsdException w:name="Medium List 1 Accent 5" w:semiHidden="0" w:uiPriority="65" w:unhideWhenUsed="0"/>
-    <w:lsdException w:name="Medium List 2 Accent 5" w:semiHidden="0" w:uiPriority="66" w:unhideWhenUsed="0"/>
-    <w:lsdException w:name="Medium Grid 1 Accent 5" w:semiHidden="0" w:uiPriority="67" w:unhideWhenUsed="0"/>
-    <w:lsdException w:name="Medium Grid 2 Accent 5" w:semiHidden="0" w:uiPriority="68" w:unhideWhenUsed="0"/>
-    <w:lsdException w:name="Medium Grid 3 Accent 5" w:semiHidden="0" w:uiPriority="69" w:unhideWhenUsed="0"/>
-    <w:lsdException w:name="Dark List Accent 5" w:semiHidden="0" w:uiPriority="70" w:unhideWhenUsed="0"/>
-    <w:lsdException w:name="Colorful Shading Accent 5" w:semiHidden="0" w:uiPriority="71" w:unhideWhenUsed="0"/>
-    <w:lsdException w:name="Colorful List Accent 5" w:semiHidden="0" w:uiPriority="72" w:unhideWhenUsed="0"/>
-    <w:lsdException w:name="Colorful Grid Accent 5" w:semiHidden="0" w:uiPriority="73" w:unhideWhenUsed="0"/>
-    <w:lsdException w:name="Light Shading Accent 6" w:semiHidden="0" w:uiPriority="60" w:unhideWhenUsed="0"/>
-    <w:lsdException w:name="Light List Accent 6" w:semiHidden="0" w:uiPriority="61" w:unhideWhenUsed="0"/>
-    <w:lsdException w:name="Light Grid Accent 6" w:semiHidden="0" w:uiPriority="62" w:unhideWhenUsed="0"/>
-    <w:lsdException w:name="Medium Shading 1 Accent 6" w:semiHidden="0" w:uiPriority="63" w:unhideWhenUsed="0"/>
-    <w:lsdException w:name="Medium Shading 2 Accent 6" w:semiHidden="0" w:uiPriority="64" w:unhideWhenUsed="0"/>
-    <w:lsdException w:name="Medium List 1 Accent 6" w:semiHidden="0" w:uiPriority="65" w:unhideWhenUsed="0"/>
-    <w:lsdException w:name="Medium List 2 Accent 6" w:semiHidden="0" w:uiPriority="66" w:unhideWhenUsed="0"/>
-    <w:lsdException w:name="Medium Grid 1 Accent 6" w:semiHidden="0" w:uiPriority="67" w:unhideWhenUsed="0"/>
-    <w:lsdException w:name="Medium Grid 2 Accent 6" w:semiHidden="0" w:uiPriority="68" w:unhideWhenUsed="0"/>
-    <w:lsdException w:name="Medium Grid 3 Accent 6" w:semiHidden="0" w:uiPriority="69" w:unhideWhenUsed="0"/>
-    <w:lsdException w:name="Dark List Accent 6" w:semiHidden="0" w:uiPriority="70" w:unhideWhenUsed="0"/>
-    <w:lsdException w:name="Colorful Shading Accent 6" w:semiHidden="0" w:uiPriority="71" w:unhideWhenUsed="0"/>
-    <w:lsdException w:name="Colorful List Accent 6" w:semiHidden="0" w:uiPriority="72" w:unhideWhenUsed="0"/>
-    <w:lsdException w:name="Colorful Grid Accent 6" w:semiHidden="0" w:uiPriority="73" w:unhideWhenUsed="0"/>
-    <w:lsdException w:name="Subtle Emphasis" w:semiHidden="0" w:uiPriority="19" w:unhideWhenUsed="0" w:qFormat="1"/>
-    <w:lsdException w:name="Intense Emphasis" w:semiHidden="0" w:uiPriority="21" w:unhideWhenUsed="0" w:qFormat="1"/>
-    <w:lsdException w:name="Subtle Reference" w:semiHidden="0" w:uiPriority="31" w:unhideWhenUsed="0" w:qFormat="1"/>
-    <w:lsdException w:name="Intense Reference" w:semiHidden="0" w:uiPriority="32" w:unhideWhenUsed="0" w:qFormat="1"/>
-    <w:lsdException w:name="Book Title" w:semiHidden="0" w:uiPriority="33" w:unhideWhenUsed="0" w:qFormat="1"/>
-    <w:lsdException w:name="Bibliography" w:uiPriority="37"/>
-    <w:lsdException w:name="TOC Heading" w:uiPriority="39" w:qFormat="1"/>
+  <w:latentStyles w:defLockedState="0" w:defUIPriority="99" w:defSemiHidden="0" w:defUnhideWhenUsed="0" w:defQFormat="0" w:count="371">
+    <w:lsdException w:name="Normal" w:uiPriority="0" w:qFormat="1"/>
+    <w:lsdException w:name="heading 1" w:uiPriority="9" w:qFormat="1"/>
+    <w:lsdException w:name="heading 2" w:semiHidden="1" w:uiPriority="9" w:unhideWhenUsed="1" w:qFormat="1"/>
+    <w:lsdException w:name="heading 3" w:semiHidden="1" w:uiPriority="9" w:unhideWhenUsed="1" w:qFormat="1"/>
+    <w:lsdException w:name="heading 4" w:semiHidden="1" w:uiPriority="9" w:unhideWhenUsed="1" w:qFormat="1"/>
+    <w:lsdException w:name="heading 5" w:semiHidden="1" w:uiPriority="9" w:unhideWhenUsed="1" w:qFormat="1"/>
+    <w:lsdException w:name="heading 6" w:semiHidden="1" w:uiPriority="9" w:unhideWhenUsed="1" w:qFormat="1"/>
+    <w:lsdException w:name="heading 7" w:semiHidden="1" w:uiPriority="9" w:unhideWhenUsed="1" w:qFormat="1"/>
+    <w:lsdException w:name="heading 8" w:semiHidden="1" w:uiPriority="9" w:unhideWhenUsed="1" w:qFormat="1"/>
+    <w:lsdException w:name="heading 9" w:semiHidden="1" w:uiPriority="9" w:unhideWhenUsed="1" w:qFormat="1"/>
+    <w:lsdException w:name="index 1" w:semiHidden="1" w:unhideWhenUsed="1"/>
+    <w:lsdException w:name="index 2" w:semiHidden="1" w:unhideWhenUsed="1"/>
+    <w:lsdException w:name="index 3" w:semiHidden="1" w:unhideWhenUsed="1"/>
+    <w:lsdException w:name="index 4" w:semiHidden="1" w:unhideWhenUsed="1"/>
+    <w:lsdException w:name="index 5" w:semiHidden="1" w:unhideWhenUsed="1"/>
+    <w:lsdException w:name="index 6" w:semiHidden="1" w:unhideWhenUsed="1"/>
+    <w:lsdException w:name="index 7" w:semiHidden="1" w:unhideWhenUsed="1"/>
+    <w:lsdException w:name="index 8" w:semiHidden="1" w:unhideWhenUsed="1"/>
+    <w:lsdException w:name="index 9" w:semiHidden="1" w:unhideWhenUsed="1"/>
+    <w:lsdException w:name="toc 1" w:semiHidden="1" w:uiPriority="39" w:unhideWhenUsed="1"/>
+    <w:lsdException w:name="toc 2" w:semiHidden="1" w:uiPriority="39" w:unhideWhenUsed="1"/>
+    <w:lsdException w:name="toc 3" w:semiHidden="1" w:uiPriority="39" w:unhideWhenUsed="1"/>
+    <w:lsdException w:name="toc 4" w:semiHidden="1" w:uiPriority="39" w:unhideWhenUsed="1"/>
+    <w:lsdException w:name="toc 5" w:semiHidden="1" w:uiPriority="39" w:unhideWhenUsed="1"/>
+    <w:lsdException w:name="toc 6" w:semiHidden="1" w:uiPriority="39" w:unhideWhenUsed="1"/>
+    <w:lsdException w:name="toc 7" w:semiHidden="1" w:uiPriority="39" w:unhideWhenUsed="1"/>
+    <w:lsdException w:name="toc 8" w:semiHidden="1" w:uiPriority="39" w:unhideWhenUsed="1"/>
+    <w:lsdException w:name="toc 9" w:semiHidden="1" w:uiPriority="39" w:unhideWhenUsed="1"/>
+    <w:lsdException w:name="Normal Indent" w:semiHidden="1" w:unhideWhenUsed="1"/>
+    <w:lsdException w:name="footnote text" w:semiHidden="1" w:unhideWhenUsed="1"/>
+    <w:lsdException w:name="annotation text" w:semiHidden="1" w:unhideWhenUsed="1"/>
+    <w:lsdException w:name="header" w:semiHidden="1" w:unhideWhenUsed="1"/>
+    <w:lsdException w:name="footer" w:semiHidden="1" w:unhideWhenUsed="1"/>
+    <w:lsdException w:name="index heading" w:semiHidden="1" w:unhideWhenUsed="1"/>
+    <w:lsdException w:name="caption" w:semiHidden="1" w:uiPriority="35" w:unhideWhenUsed="1" w:qFormat="1"/>
+    <w:lsdException w:name="table of figures" w:semiHidden="1" w:unhideWhenUsed="1"/>
+    <w:lsdException w:name="envelope address" w:semiHidden="1" w:unhideWhenUsed="1"/>
+    <w:lsdException w:name="envelope return" w:semiHidden="1" w:unhideWhenUsed="1"/>
+    <w:lsdException w:name="footnote reference" w:semiHidden="1" w:unhideWhenUsed="1"/>
+    <w:lsdException w:name="annotation reference" w:semiHidden="1" w:unhideWhenUsed="1"/>
+    <w:lsdException w:name="line number" w:semiHidden="1" w:unhideWhenUsed="1"/>
+    <w:lsdException w:name="page number" w:semiHidden="1" w:unhideWhenUsed="1"/>
+    <w:lsdException w:name="endnote reference" w:semiHidden="1" w:unhideWhenUsed="1"/>
+    <w:lsdException w:name="endnote text" w:semiHidden="1" w:unhideWhenUsed="1"/>
+    <w:lsdException w:name="table of authorities" w:semiHidden="1" w:unhideWhenUsed="1"/>
+    <w:lsdException w:name="macro" w:semiHidden="1" w:unhideWhenUsed="1"/>
+    <w:lsdException w:name="toa heading" w:semiHidden="1" w:unhideWhenUsed="1"/>
+    <w:lsdException w:name="List" w:semiHidden="1" w:unhideWhenUsed="1"/>
+    <w:lsdException w:name="List Bullet" w:semiHidden="1" w:unhideWhenUsed="1"/>
+    <w:lsdException w:name="List Number" w:semiHidden="1" w:unhideWhenUsed="1"/>
+    <w:lsdException w:name="List 2" w:semiHidden="1" w:unhideWhenUsed="1"/>
+    <w:lsdException w:name="List 3" w:semiHidden="1" w:unhideWhenUsed="1"/>
+    <w:lsdException w:name="List 4" w:semiHidden="1" w:unhideWhenUsed="1"/>
+    <w:lsdException w:name="List 5" w:semiHidden="1" w:unhideWhenUsed="1"/>
+    <w:lsdException w:name="List Bullet 2" w:semiHidden="1" w:unhideWhenUsed="1"/>
+    <w:lsdException w:name="List Bullet 3" w:semiHidden="1" w:unhideWhenUsed="1"/>
+    <w:lsdException w:name="List Bullet 4" w:semiHidden="1" w:unhideWhenUsed="1"/>
+    <w:lsdException w:name="List Bullet 5" w:semiHidden="1" w:unhideWhenUsed="1"/>
+    <w:lsdException w:name="List Number 2" w:semiHidden="1" w:unhideWhenUsed="1"/>
+    <w:lsdException w:name="List Number 3" w:semiHidden="1" w:unhideWhenUsed="1"/>
+    <w:lsdException w:name="List Number 4" w:semiHidden="1" w:unhideWhenUsed="1"/>
+    <w:lsdException w:name="List Number 5" w:semiHidden="1" w:unhideWhenUsed="1"/>
+    <w:lsdException w:name="Title" w:uiPriority="10" w:qFormat="1"/>
+    <w:lsdException w:name="Closing" w:semiHidden="1" w:unhideWhenUsed="1"/>
+    <w:lsdException w:name="Signature" w:semiHidden="1" w:unhideWhenUsed="1"/>
+    <w:lsdException w:name="Default Paragraph Font" w:semiHidden="1" w:uiPriority="1" w:unhideWhenUsed="1"/>
+    <w:lsdException w:name="Body Text" w:semiHidden="1" w:unhideWhenUsed="1"/>
+    <w:lsdException w:name="Body Text Indent" w:semiHidden="1" w:unhideWhenUsed="1"/>
+    <w:lsdException w:name="List Continue" w:semiHidden="1" w:unhideWhenUsed="1"/>
+    <w:lsdException w:name="List Continue 2" w:semiHidden="1" w:unhideWhenUsed="1"/>
+    <w:lsdException w:name="List Continue 3" w:semiHidden="1" w:unhideWhenUsed="1"/>
+    <w:lsdException w:name="List Continue 4" w:semiHidden="1" w:unhideWhenUsed="1"/>
+    <w:lsdException w:name="List Continue 5" w:semiHidden="1" w:unhideWhenUsed="1"/>
+    <w:lsdException w:name="Message Header" w:semiHidden="1" w:unhideWhenUsed="1"/>
+    <w:lsdException w:name="Subtitle" w:uiPriority="11" w:qFormat="1"/>
+    <w:lsdException w:name="Salutation" w:semiHidden="1" w:unhideWhenUsed="1"/>
+    <w:lsdException w:name="Date" w:semiHidden="1" w:unhideWhenUsed="1"/>
+    <w:lsdException w:name="Body Text First Indent" w:semiHidden="1" w:unhideWhenUsed="1"/>
+    <w:lsdException w:name="Body Text First Indent 2" w:semiHidden="1" w:unhideWhenUsed="1"/>
+    <w:lsdException w:name="Note Heading" w:semiHidden="1" w:unhideWhenUsed="1"/>
+    <w:lsdException w:name="Body Text 2" w:semiHidden="1" w:unhideWhenUsed="1"/>
+    <w:lsdException w:name="Body Text 3" w:semiHidden="1" w:unhideWhenUsed="1"/>
+    <w:lsdException w:name="Body Text Indent 2" w:semiHidden="1" w:unhideWhenUsed="1"/>
+    <w:lsdException w:name="Body Text Indent 3" w:semiHidden="1" w:unhideWhenUsed="1"/>
+    <w:lsdException w:name="Block Text" w:semiHidden="1" w:unhideWhenUsed="1"/>
+    <w:lsdException w:name="Hyperlink" w:semiHidden="1" w:unhideWhenUsed="1"/>
+    <w:lsdException w:name="FollowedHyperlink" w:semiHidden="1" w:unhideWhenUsed="1"/>
+    <w:lsdException w:name="Strong" w:uiPriority="22" w:qFormat="1"/>
+    <w:lsdException w:name="Emphasis" w:uiPriority="20" w:qFormat="1"/>
+    <w:lsdException w:name="Document Map" w:semiHidden="1" w:unhideWhenUsed="1"/>
+    <w:lsdException w:name="Plain Text" w:semiHidden="1" w:unhideWhenUsed="1"/>
+    <w:lsdException w:name="E-mail Signature" w:semiHidden="1" w:unhideWhenUsed="1"/>
+    <w:lsdException w:name="HTML Top of Form" w:semiHidden="1" w:unhideWhenUsed="1"/>
+    <w:lsdException w:name="HTML Bottom of Form" w:semiHidden="1" w:unhideWhenUsed="1"/>
+    <w:lsdException w:name="Normal (Web)" w:semiHidden="1" w:unhideWhenUsed="1"/>
+    <w:lsdException w:name="HTML Acronym" w:semiHidden="1" w:unhideWhenUsed="1"/>
+    <w:lsdException w:name="HTML Address" w:semiHidden="1" w:unhideWhenUsed="1"/>
+    <w:lsdException w:name="HTML Cite" w:semiHidden="1" w:unhideWhenUsed="1"/>
+    <w:lsdException w:name="HTML Code" w:semiHidden="1" w:unhideWhenUsed="1"/>
+    <w:lsdException w:name="HTML Definition" w:semiHidden="1" w:unhideWhenUsed="1"/>
+    <w:lsdException w:name="HTML Keyboard" w:semiHidden="1" w:unhideWhenUsed="1"/>
+    <w:lsdException w:name="HTML Preformatted" w:semiHidden="1" w:unhideWhenUsed="1"/>
+    <w:lsdException w:name="HTML Sample" w:semiHidden="1" w:unhideWhenUsed="1"/>
+    <w:lsdException w:name="HTML Typewriter" w:semiHidden="1" w:unhideWhenUsed="1"/>
+    <w:lsdException w:name="HTML Variable" w:semiHidden="1" w:unhideWhenUsed="1"/>
+    <w:lsdException w:name="Normal Table" w:semiHidden="1" w:unhideWhenUsed="1"/>
+    <w:lsdException w:name="annotation subject" w:semiHidden="1" w:unhideWhenUsed="1"/>
+    <w:lsdException w:name="No List" w:semiHidden="1" w:unhideWhenUsed="1"/>
+    <w:lsdException w:name="Outline List 1" w:semiHidden="1" w:unhideWhenUsed="1"/>
+    <w:lsdException w:name="Outline List 2" w:semiHidden="1" w:unhideWhenUsed="1"/>
+    <w:lsdException w:name="Outline List 3" w:semiHidden="1" w:unhideWhenUsed="1"/>
+    <w:lsdException w:name="Table Simple 1" w:semiHidden="1" w:unhideWhenUsed="1"/>
+    <w:lsdException w:name="Table Simple 2" w:semiHidden="1" w:unhideWhenUsed="1"/>
+    <w:lsdException w:name="Table Simple 3" w:semiHidden="1" w:unhideWhenUsed="1"/>
+    <w:lsdException w:name="Table Classic 1" w:semiHidden="1" w:unhideWhenUsed="1"/>
+    <w:lsdException w:name="Table Classic 2" w:semiHidden="1" w:unhideWhenUsed="1"/>
+    <w:lsdException w:name="Table Classic 3" w:semiHidden="1" w:unhideWhenUsed="1"/>
+    <w:lsdException w:name="Table Classic 4" w:semiHidden="1" w:unhideWhenUsed="1"/>
+    <w:lsdException w:name="Table Colorful 1" w:semiHidden="1" w:unhideWhenUsed="1"/>
+    <w:lsdException w:name="Table Colorful 2" w:semiHidden="1" w:unhideWhenUsed="1"/>
+    <w:lsdException w:name="Table Colorful 3" w:semiHidden="1" w:unhideWhenUsed="1"/>
+    <w:lsdException w:name="Table Columns 1" w:semiHidden="1" w:unhideWhenUsed="1"/>
+    <w:lsdException w:name="Table Columns 2" w:semiHidden="1" w:unhideWhenUsed="1"/>
+    <w:lsdException w:name="Table Columns 3" w:semiHidden="1" w:unhideWhenUsed="1"/>
+    <w:lsdException w:name="Table Columns 4" w:semiHidden="1" w:unhideWhenUsed="1"/>
+    <w:lsdException w:name="Table Columns 5" w:semiHidden="1" w:unhideWhenUsed="1"/>
+    <w:lsdException w:name="Table Grid 1" w:semiHidden="1" w:unhideWhenUsed="1"/>
+    <w:lsdException w:name="Table Grid 2" w:semiHidden="1" w:unhideWhenUsed="1"/>
+    <w:lsdException w:name="Table Grid 3" w:semiHidden="1" w:unhideWhenUsed="1"/>
+    <w:lsdException w:name="Table Grid 4" w:semiHidden="1" w:unhideWhenUsed="1"/>
+    <w:lsdException w:name="Table Grid 5" w:semiHidden="1" w:unhideWhenUsed="1"/>
+    <w:lsdException w:name="Table Grid 6" w:semiHidden="1" w:unhideWhenUsed="1"/>
+    <w:lsdException w:name="Table Grid 7" w:semiHidden="1" w:unhideWhenUsed="1"/>
+    <w:lsdException w:name="Table Grid 8" w:semiHidden="1" w:unhideWhenUsed="1"/>
+    <w:lsdException w:name="Table List 1" w:semiHidden="1" w:unhideWhenUsed="1"/>
+    <w:lsdException w:name="Table List 2" w:semiHidden="1" w:unhideWhenUsed="1"/>
+    <w:lsdException w:name="Table List 3" w:semiHidden="1" w:unhideWhenUsed="1"/>
+    <w:lsdException w:name="Table List 4" w:semiHidden="1" w:unhideWhenUsed="1"/>
+    <w:lsdException w:name="Table List 5" w:semiHidden="1" w:unhideWhenUsed="1"/>
+    <w:lsdException w:name="Table List 6" w:semiHidden="1" w:unhideWhenUsed="1"/>
+    <w:lsdException w:name="Table List 7" w:semiHidden="1" w:unhideWhenUsed="1"/>
+    <w:lsdException w:name="Table List 8" w:semiHidden="1" w:unhideWhenUsed="1"/>
+    <w:lsdException w:name="Table 3D effects 1" w:semiHidden="1" w:unhideWhenUsed="1"/>
+    <w:lsdException w:name="Table 3D effects 2" w:semiHidden="1" w:unhideWhenUsed="1"/>
+    <w:lsdException w:name="Table 3D effects 3" w:semiHidden="1" w:unhideWhenUsed="1"/>
+    <w:lsdException w:name="Table Contemporary" w:semiHidden="1" w:unhideWhenUsed="1"/>
+    <w:lsdException w:name="Table Elegant" w:semiHidden="1" w:unhideWhenUsed="1"/>
+    <w:lsdException w:name="Table Professional" w:semiHidden="1" w:unhideWhenUsed="1"/>
+    <w:lsdException w:name="Table Subtle 1" w:semiHidden="1" w:unhideWhenUsed="1"/>
+    <w:lsdException w:name="Table Subtle 2" w:semiHidden="1" w:unhideWhenUsed="1"/>
+    <w:lsdException w:name="Table Web 1" w:semiHidden="1" w:unhideWhenUsed="1"/>
+    <w:lsdException w:name="Table Web 2" w:semiHidden="1" w:unhideWhenUsed="1"/>
+    <w:lsdException w:name="Table Web 3" w:semiHidden="1" w:unhideWhenUsed="1"/>
+    <w:lsdException w:name="Balloon Text" w:semiHidden="1" w:unhideWhenUsed="1"/>
+    <w:lsdException w:name="Table Grid" w:uiPriority="59"/>
+    <w:lsdException w:name="Table Theme" w:semiHidden="1" w:unhideWhenUsed="1"/>
+    <w:lsdException w:name="Placeholder Text" w:semiHidden="1"/>
+    <w:lsdException w:name="No Spacing" w:uiPriority="1" w:qFormat="1"/>
+    <w:lsdException w:name="Light Shading" w:uiPriority="60"/>
+    <w:lsdException w:name="Light List" w:uiPriority="61"/>
+    <w:lsdException w:name="Light Grid" w:uiPriority="62"/>
+    <w:lsdException w:name="Medium Shading 1" w:uiPriority="63"/>
+    <w:lsdException w:name="Medium Shading 2" w:uiPriority="64"/>
+    <w:lsdException w:name="Medium List 1" w:uiPriority="65"/>
+    <w:lsdException w:name="Medium List 2" w:uiPriority="66"/>
+    <w:lsdException w:name="Medium Grid 1" w:uiPriority="67"/>
+    <w:lsdException w:name="Medium Grid 2" w:uiPriority="68"/>
+    <w:lsdException w:name="Medium Grid 3" w:uiPriority="69"/>
+    <w:lsdException w:name="Dark List" w:uiPriority="70"/>
+    <w:lsdException w:name="Colorful Shading" w:uiPriority="71"/>
+    <w:lsdException w:name="Colorful List" w:uiPriority="72"/>
+    <w:lsdException w:name="Colorful Grid" w:uiPriority="73"/>
+    <w:lsdException w:name="Light Shading Accent 1" w:uiPriority="60"/>
+    <w:lsdException w:name="Light List Accent 1" w:uiPriority="61"/>
+    <w:lsdException w:name="Light Grid Accent 1" w:uiPriority="62"/>
+    <w:lsdException w:name="Medium Shading 1 Accent 1" w:uiPriority="63"/>
+    <w:lsdException w:name="Medium Shading 2 Accent 1" w:uiPriority="64"/>
+    <w:lsdException w:name="Medium List 1 Accent 1" w:uiPriority="65"/>
+    <w:lsdException w:name="Revision" w:semiHidden="1"/>
+    <w:lsdException w:name="List Paragraph" w:uiPriority="34" w:qFormat="1"/>
+    <w:lsdException w:name="Quote" w:uiPriority="29" w:qFormat="1"/>
+    <w:lsdException w:name="Intense Quote" w:uiPriority="30" w:qFormat="1"/>
+    <w:lsdException w:name="Medium List 2 Accent 1" w:uiPriority="66"/>
+    <w:lsdException w:name="Medium Grid 1 Accent 1" w:uiPriority="67"/>
+    <w:lsdException w:name="Medium Grid 2 Accent 1" w:uiPriority="68"/>
+    <w:lsdException w:name="Medium Grid 3 Accent 1" w:uiPriority="69"/>
+    <w:lsdException w:name="Dark List Accent 1" w:uiPriority="70"/>
+    <w:lsdException w:name="Colorful Shading Accent 1" w:uiPriority="71"/>
+    <w:lsdException w:name="Colorful List Accent 1" w:uiPriority="72"/>
+    <w:lsdException w:name="Colorful Grid Accent 1" w:uiPriority="73"/>
+    <w:lsdException w:name="Light Shading Accent 2" w:uiPriority="60"/>
+    <w:lsdException w:name="Light List Accent 2" w:uiPriority="61"/>
+    <w:lsdException w:name="Light Grid Accent 2" w:uiPriority="62"/>
+    <w:lsdException w:name="Medium Shading 1 Accent 2" w:uiPriority="63"/>
+    <w:lsdException w:name="Medium Shading 2 Accent 2" w:uiPriority="64"/>
+    <w:lsdException w:name="Medium List 1 Accent 2" w:uiPriority="65"/>
+    <w:lsdException w:name="Medium List 2 Accent 2" w:uiPriority="66"/>
+    <w:lsdException w:name="Medium Grid 1 Accent 2" w:uiPriority="67"/>
+    <w:lsdException w:name="Medium Grid 2 Accent 2" w:uiPriority="68"/>
+    <w:lsdException w:name="Medium Grid 3 Accent 2" w:uiPriority="69"/>
+    <w:lsdException w:name="Dark List Accent 2" w:uiPriority="70"/>
+    <w:lsdException w:name="Colorful Shading Accent 2" w:uiPriority="71"/>
+    <w:lsdException w:name="Colorful List Accent 2" w:uiPriority="72"/>
+    <w:lsdException w:name="Colorful Grid Accent 2" w:uiPriority="73"/>
+    <w:lsdException w:name="Light Shading Accent 3" w:uiPriority="60"/>
+    <w:lsdException w:name="Light List Accent 3" w:uiPriority="61"/>
+    <w:lsdException w:name="Light Grid Accent 3" w:uiPriority="62"/>
+    <w:lsdException w:name="Medium Shading 1 Accent 3" w:uiPriority="63"/>
+    <w:lsdException w:name="Medium Shading 2 Accent 3" w:uiPriority="64"/>
+    <w:lsdException w:name="Medium List 1 Accent 3" w:uiPriority="65"/>
+    <w:lsdException w:name="Medium List 2 Accent 3" w:uiPriority="66"/>
+    <w:lsdException w:name="Medium Grid 1 Accent 3" w:uiPriority="67"/>
+    <w:lsdException w:name="Medium Grid 2 Accent 3" w:uiPriority="68"/>
+    <w:lsdException w:name="Medium Grid 3 Accent 3" w:uiPriority="69"/>
+    <w:lsdException w:name="Dark List Accent 3" w:uiPriority="70"/>
+    <w:lsdException w:name="Colorful Shading Accent 3" w:uiPriority="71"/>
+    <w:lsdException w:name="Colorful List Accent 3" w:uiPriority="72"/>
+    <w:lsdException w:name="Colorful Grid Accent 3" w:uiPriority="73"/>
+    <w:lsdException w:name="Light Shading Accent 4" w:uiPriority="60"/>
+    <w:lsdException w:name="Light List Accent 4" w:uiPriority="61"/>
+    <w:lsdException w:name="Light Grid Accent 4" w:uiPriority="62"/>
+    <w:lsdException w:name="Medium Shading 1 Accent 4" w:uiPriority="63"/>
+    <w:lsdException w:name="Medium Shading 2 Accent 4" w:uiPriority="64"/>
+    <w:lsdException w:name="Medium List 1 Accent 4" w:uiPriority="65"/>
+    <w:lsdException w:name="Medium List 2 Accent 4" w:uiPriority="66"/>
+    <w:lsdException w:name="Medium Grid 1 Accent 4" w:uiPriority="67"/>
+    <w:lsdException w:name="Medium Grid 2 Accent 4" w:uiPriority="68"/>
+    <w:lsdException w:name="Medium Grid 3 Accent 4" w:uiPriority="69"/>
+    <w:lsdException w:name="Dark List Accent 4" w:uiPriority="70"/>
+    <w:lsdException w:name="Colorful Shading Accent 4" w:uiPriority="71"/>
+    <w:lsdException w:name="Colorful List Accent 4" w:uiPriority="72"/>
+    <w:lsdException w:name="Colorful Grid Accent 4" w:uiPriority="73"/>
+    <w:lsdException w:name="Light Shading Accent 5" w:uiPriority="60"/>
+    <w:lsdException w:name="Light List Accent 5" w:uiPriority="61"/>
+    <w:lsdException w:name="Light Grid Accent 5" w:uiPriority="62"/>
+    <w:lsdException w:name="Medium Shading 1 Accent 5" w:uiPriority="63"/>
+    <w:lsdException w:name="Medium Shading 2 Accent 5" w:uiPriority="64"/>
+    <w:lsdException w:name="Medium List 1 Accent 5" w:uiPriority="65"/>
+    <w:lsdException w:name="Medium List 2 Accent 5" w:uiPriority="66"/>
+    <w:lsdException w:name="Medium Grid 1 Accent 5" w:uiPriority="67"/>
+    <w:lsdException w:name="Medium Grid 2 Accent 5" w:uiPriority="68"/>
+    <w:lsdException w:name="Medium Grid 3 Accent 5" w:uiPriority="69"/>
+    <w:lsdException w:name="Dark List Accent 5" w:uiPriority="70"/>
+    <w:lsdException w:name="Colorful Shading Accent 5" w:uiPriority="71"/>
+    <w:lsdException w:name="Colorful List Accent 5" w:uiPriority="72"/>
+    <w:lsdException w:name="Colorful Grid Accent 5" w:uiPriority="73"/>
+    <w:lsdException w:name="Light Shading Accent 6" w:uiPriority="60"/>
+    <w:lsdException w:name="Light List Accent 6" w:uiPriority="61"/>
+    <w:lsdException w:name="Light Grid Accent 6" w:uiPriority="62"/>
+    <w:lsdException w:name="Medium Shading 1 Accent 6" w:uiPriority="63"/>
+    <w:lsdException w:name="Medium Shading 2 Accent 6" w:uiPriority="64"/>
+    <w:lsdException w:name="Medium List 1 Accent 6" w:uiPriority="65"/>
+    <w:lsdException w:name="Medium List 2 Accent 6" w:uiPriority="66"/>
+    <w:lsdException w:name="Medium Grid 1 Accent 6" w:uiPriority="67"/>
+    <w:lsdException w:name="Medium Grid 2 Accent 6" w:uiPriority="68"/>
+    <w:lsdException w:name="Medium Grid 3 Accent 6" w:uiPriority="69"/>
+    <w:lsdException w:name="Dark List Accent 6" w:uiPriority="70"/>
+    <w:lsdException w:name="Colorful Shading Accent 6" w:uiPriority="71"/>
+    <w:lsdException w:name="Colorful List Accent 6" w:uiPriority="72"/>
+    <w:lsdException w:name="Colorful Grid Accent 6" w:uiPriority="73"/>
+    <w:lsdException w:name="Subtle Emphasis" w:uiPriority="19" w:qFormat="1"/>
+    <w:lsdException w:name="Intense Emphasis" w:uiPriority="21" w:qFormat="1"/>
+    <w:lsdException w:name="Subtle Reference" w:uiPriority="31" w:qFormat="1"/>
+    <w:lsdException w:name="Intense Reference" w:uiPriority="32" w:qFormat="1"/>
+    <w:lsdException w:name="Book Title" w:uiPriority="33" w:qFormat="1"/>
+    <w:lsdException w:name="Bibliography" w:semiHidden="1" w:uiPriority="37" w:unhideWhenUsed="1"/>
+    <w:lsdException w:name="TOC Heading" w:semiHidden="1" w:uiPriority="39" w:unhideWhenUsed="1" w:qFormat="1"/>
+    <w:lsdException w:name="Plain Table 1" w:uiPriority="41"/>
+    <w:lsdException w:name="Plain Table 2" w:uiPriority="42"/>
+    <w:lsdException w:name="Plain Table 3" w:uiPriority="43"/>
+    <w:lsdException w:name="Plain Table 4" w:uiPriority="44"/>
+    <w:lsdException w:name="Plain Table 5" w:uiPriority="45"/>
+    <w:lsdException w:name="Grid Table Light" w:uiPriority="40"/>
+    <w:lsdException w:name="Grid Table 1 Light" w:uiPriority="46"/>
+    <w:lsdException w:name="Grid Table 2" w:uiPriority="47"/>
+    <w:lsdException w:name="Grid Table 3" w:uiPriority="48"/>
+    <w:lsdException w:name="Grid Table 4" w:uiPriority="49"/>
+    <w:lsdException w:name="Grid Table 5 Dark" w:uiPriority="50"/>
+    <w:lsdException w:name="Grid Table 6 Colorful" w:uiPriority="51"/>
+    <w:lsdException w:name="Grid Table 7 Colorful" w:uiPriority="52"/>
+    <w:lsdException w:name="Grid Table 1 Light Accent 1" w:uiPriority="46"/>
+    <w:lsdException w:name="Grid Table 2 Accent 1" w:uiPriority="47"/>
+    <w:lsdException w:name="Grid Table 3 Accent 1" w:uiPriority="48"/>
+    <w:lsdException w:name="Grid Table 4 Accent 1" w:uiPriority="49"/>
+    <w:lsdException w:name="Grid Table 5 Dark Accent 1" w:uiPriority="50"/>
+    <w:lsdException w:name="Grid Table 6 Colorful Accent 1" w:uiPriority="51"/>
+    <w:lsdException w:name="Grid Table 7 Colorful Accent 1" w:uiPriority="52"/>
+    <w:lsdException w:name="Grid Table 1 Light Accent 2" w:uiPriority="46"/>
+    <w:lsdException w:name="Grid Table 2 Accent 2" w:uiPriority="47"/>
+    <w:lsdException w:name="Grid Table 3 Accent 2" w:uiPriority="48"/>
+    <w:lsdException w:name="Grid Table 4 Accent 2" w:uiPriority="49"/>
+    <w:lsdException w:name="Grid Table 5 Dark Accent 2" w:uiPriority="50"/>
+    <w:lsdException w:name="Grid Table 6 Colorful Accent 2" w:uiPriority="51"/>
+    <w:lsdException w:name="Grid Table 7 Colorful Accent 2" w:uiPriority="52"/>
+    <w:lsdException w:name="Grid Table 1 Light Accent 3" w:uiPriority="46"/>
+    <w:lsdException w:name="Grid Table 2 Accent 3" w:uiPriority="47"/>
+    <w:lsdException w:name="Grid Table 3 Accent 3" w:uiPriority="48"/>
+    <w:lsdException w:name="Grid Table 4 Accent 3" w:uiPriority="49"/>
+    <w:lsdException w:name="Grid Table 5 Dark Accent 3" w:uiPriority="50"/>
+    <w:lsdException w:name="Grid Table 6 Colorful Accent 3" w:uiPriority="51"/>
+    <w:lsdException w:name="Grid Table 7 Colorful Accent 3" w:uiPriority="52"/>
+    <w:lsdException w:name="Grid Table 1 Light Accent 4" w:uiPriority="46"/>
+    <w:lsdException w:name="Grid Table 2 Accent 4" w:uiPriority="47"/>
+    <w:lsdException w:name="Grid Table 3 Accent 4" w:uiPriority="48"/>
+    <w:lsdException w:name="Grid Table 4 Accent 4" w:uiPriority="49"/>
+    <w:lsdException w:name="Grid Table 5 Dark Accent 4" w:uiPriority="50"/>
+    <w:lsdException w:name="Grid Table 6 Colorful Accent 4" w:uiPriority="51"/>
+    <w:lsdException w:name="Grid Table 7 Colorful Accent 4" w:uiPriority="52"/>
+    <w:lsdException w:name="Grid Table 1 Light Accent 5" w:uiPriority="46"/>
+    <w:lsdException w:name="Grid Table 2 Accent 5" w:uiPriority="47"/>
+    <w:lsdException w:name="Grid Table 3 Accent 5" w:uiPriority="48"/>
+    <w:lsdException w:name="Grid Table 4 Accent 5" w:uiPriority="49"/>
+    <w:lsdException w:name="Grid Table 5 Dark Accent 5" w:uiPriority="50"/>
+    <w:lsdException w:name="Grid Table 6 Colorful Accent 5" w:uiPriority="51"/>
+    <w:lsdException w:name="Grid Table 7 Colorful Accent 5" w:uiPriority="52"/>
+    <w:lsdException w:name="Grid Table 1 Light Accent 6" w:uiPriority="46"/>
+    <w:lsdException w:name="Grid Table 2 Accent 6" w:uiPriority="47"/>
+    <w:lsdException w:name="Grid Table 3 Accent 6" w:uiPriority="48"/>
+    <w:lsdException w:name="Grid Table 4 Accent 6" w:uiPriority="49"/>
+    <w:lsdException w:name="Grid Table 5 Dark Accent 6" w:uiPriority="50"/>
+    <w:lsdException w:name="Grid Table 6 Colorful Accent 6" w:uiPriority="51"/>
+    <w:lsdException w:name="Grid Table 7 Colorful Accent 6" w:uiPriority="52"/>
+    <w:lsdException w:name="List Table 1 Light" w:uiPriority="46"/>
+    <w:lsdException w:name="List Table 2" w:uiPriority="47"/>
+    <w:lsdException w:name="List Table 3" w:uiPriority="48"/>
+    <w:lsdException w:name="List Table 4" w:uiPriority="49"/>
+    <w:lsdException w:name="List Table 5 Dark" w:uiPriority="50"/>
+    <w:lsdException w:name="List Table 6 Colorful" w:uiPriority="51"/>
+    <w:lsdException w:name="List Table 7 Colorful" w:uiPriority="52"/>
+    <w:lsdException w:name="List Table 1 Light Accent 1" w:uiPriority="46"/>
+    <w:lsdException w:name="List Table 2 Accent 1" w:uiPriority="47"/>
+    <w:lsdException w:name="List Table 3 Accent 1" w:uiPriority="48"/>
+    <w:lsdException w:name="List Table 4 Accent 1" w:uiPriority="49"/>
+    <w:lsdException w:name="List Table 5 Dark Accent 1" w:uiPriority="50"/>
+    <w:lsdException w:name="List Table 6 Colorful Accent 1" w:uiPriority="51"/>
+    <w:lsdException w:name="List Table 7 Colorful Accent 1" w:uiPriority="52"/>
+    <w:lsdException w:name="List Table 1 Light Accent 2" w:uiPriority="46"/>
+    <w:lsdException w:name="List Table 2 Accent 2" w:uiPriority="47"/>
+    <w:lsdException w:name="List Table 3 Accent 2" w:uiPriority="48"/>
+    <w:lsdException w:name="List Table 4 Accent 2" w:uiPriority="49"/>
+    <w:lsdException w:name="List Table 5 Dark Accent 2" w:uiPriority="50"/>
+    <w:lsdException w:name="List Table 6 Colorful Accent 2" w:uiPriority="51"/>
+    <w:lsdException w:name="List Table 7 Colorful Accent 2" w:uiPriority="52"/>
+    <w:lsdException w:name="List Table 1 Light Accent 3" w:uiPriority="46"/>
+    <w:lsdException w:name="List Table 2 Accent 3" w:uiPriority="47"/>
+    <w:lsdException w:name="List Table 3 Accent 3" w:uiPriority="48"/>
+    <w:lsdException w:name="List Table 4 Accent 3" w:uiPriority="49"/>
+    <w:lsdException w:name="List Table 5 Dark Accent 3" w:uiPriority="50"/>
+    <w:lsdException w:name="List Table 6 Colorful Accent 3" w:uiPriority="51"/>
+    <w:lsdException w:name="List Table 7 Colorful Accent 3" w:uiPriority="52"/>
+    <w:lsdException w:name="List Table 1 Light Accent 4" w:uiPriority="46"/>
+    <w:lsdException w:name="List Table 2 Accent 4" w:uiPriority="47"/>
+    <w:lsdException w:name="List Table 3 Accent 4" w:uiPriority="48"/>
+    <w:lsdException w:name="List Table 4 Accent 4" w:uiPriority="49"/>
+    <w:lsdException w:name="List Table 5 Dark Accent 4" w:uiPriority="50"/>
+    <w:lsdException w:name="List Table 6 Colorful Accent 4" w:uiPriority="51"/>
+    <w:lsdException w:name="List Table 7 Colorful Accent 4" w:uiPriority="52"/>
+    <w:lsdException w:name="List Table 1 Light Accent 5" w:uiPriority="46"/>
+    <w:lsdException w:name="List Table 2 Accent 5" w:uiPriority="47"/>
+    <w:lsdException w:name="List Table 3 Accent 5" w:uiPriority="48"/>
+    <w:lsdException w:name="List Table 4 Accent 5" w:uiPriority="49"/>
+    <w:lsdException w:name="List Table 5 Dark Accent 5" w:uiPriority="50"/>
+    <w:lsdException w:name="List Table 6 Colorful Accent 5" w:uiPriority="51"/>
+    <w:lsdException w:name="List Table 7 Colorful Accent 5" w:uiPriority="52"/>
+    <w:lsdException w:name="List Table 1 Light Accent 6" w:uiPriority="46"/>
+    <w:lsdException w:name="List Table 2 Accent 6" w:uiPriority="47"/>
+    <w:lsdException w:name="List Table 3 Accent 6" w:uiPriority="48"/>
+    <w:lsdException w:name="List Table 4 Accent 6" w:uiPriority="49"/>
+    <w:lsdException w:name="List Table 5 Dark Accent 6" w:uiPriority="50"/>
+    <w:lsdException w:name="List Table 6 Colorful Accent 6" w:uiPriority="51"/>
+    <w:lsdException w:name="List Table 7 Colorful Accent 6" w:uiPriority="52"/>
   </w:latentStyles>
   <w:style w:type="paragraph" w:default="1" w:styleId="Normal">
     <w:name w:val="Normal"/>
@@ -7201,7 +7229,7 @@
       </w:tblCellMar>
     </w:tblPr>
   </w:style>
-  <w:style w:type="paragraph" w:styleId="Ttulo">
+  <w:style w:type="paragraph" w:styleId="Puesto">
     <w:name w:val="Title"/>
     <w:basedOn w:val="Normal1"/>
     <w:next w:val="Normal1"/>
@@ -7434,196 +7462,6 @@
     <w:link w:val="Piedepgina"/>
     <w:uiPriority w:val="99"/>
     <w:rsid w:val="001E1EB8"/>
-  </w:style>
-</w:styles>
-</file>
-
-<file path=word/stylesWithEffects.xml><?xml version="1.0" encoding="utf-8"?>
-<w:styles xmlns:wpc="http://schemas.microsoft.com/office/word/2010/wordprocessingCanvas" xmlns:mc="http://schemas.openxmlformats.org/markup-compatibility/2006" xmlns:o="urn:schemas-microsoft-com:office:office" xmlns:r="http://schemas.openxmlformats.org/officeDocument/2006/relationships" xmlns:m="http://schemas.openxmlformats.org/officeDocument/2006/math" xmlns:v="urn:schemas-microsoft-com:vml" xmlns:wp14="http://schemas.microsoft.com/office/word/2010/wordprocessingDrawing" xmlns:wp="http://schemas.openxmlformats.org/drawingml/2006/wordprocessingDrawing" xmlns:w10="urn:schemas-microsoft-com:office:word" xmlns:w="http://schemas.openxmlformats.org/wordprocessingml/2006/main" xmlns:w14="http://schemas.microsoft.com/office/word/2010/wordml" xmlns:wpg="http://schemas.microsoft.com/office/word/2010/wordprocessingGroup" xmlns:wpi="http://schemas.microsoft.com/office/word/2010/wordprocessingInk" xmlns:wne="http://schemas.microsoft.com/office/word/2006/wordml" xmlns:wps="http://schemas.microsoft.com/office/word/2010/wordprocessingShape" mc:Ignorable="w14 wp14">
-  <w:docDefaults>
-    <w:rPrDefault>
-      <w:rPr>
-        <w:rFonts w:asciiTheme="minorHAnsi" w:eastAsiaTheme="minorEastAsia" w:hAnsiTheme="minorHAnsi" w:cstheme="minorBidi"/>
-        <w:sz w:val="22"/>
-        <w:szCs w:val="22"/>
-        <w:lang w:val="es-AR" w:eastAsia="ja-JP" w:bidi="ar-SA"/>
-      </w:rPr>
-    </w:rPrDefault>
-    <w:pPrDefault>
-      <w:pPr>
-        <w:spacing w:after="200" w:line="276" w:lineRule="auto"/>
-      </w:pPr>
-    </w:pPrDefault>
-  </w:docDefaults>
-  <w:latentStyles w:defLockedState="0" w:defUIPriority="99" w:defSemiHidden="1" w:defUnhideWhenUsed="1" w:defQFormat="0" w:count="267">
-    <w:lsdException w:name="Normal" w:semiHidden="0" w:uiPriority="0" w:unhideWhenUsed="0" w:qFormat="1"/>
-    <w:lsdException w:name="heading 1" w:semiHidden="0" w:uiPriority="9" w:unhideWhenUsed="0" w:qFormat="1"/>
-    <w:lsdException w:name="heading 2" w:uiPriority="9" w:qFormat="1"/>
-    <w:lsdException w:name="heading 3" w:uiPriority="9" w:qFormat="1"/>
-    <w:lsdException w:name="heading 4" w:uiPriority="9" w:qFormat="1"/>
-    <w:lsdException w:name="heading 5" w:uiPriority="9" w:qFormat="1"/>
-    <w:lsdException w:name="heading 6" w:uiPriority="9" w:qFormat="1"/>
-    <w:lsdException w:name="heading 7" w:uiPriority="9" w:qFormat="1"/>
-    <w:lsdException w:name="heading 8" w:uiPriority="9" w:qFormat="1"/>
-    <w:lsdException w:name="heading 9" w:uiPriority="9" w:qFormat="1"/>
-    <w:lsdException w:name="toc 1" w:uiPriority="39"/>
-    <w:lsdException w:name="toc 2" w:uiPriority="39"/>
-    <w:lsdException w:name="toc 3" w:uiPriority="39"/>
-    <w:lsdException w:name="toc 4" w:uiPriority="39"/>
-    <w:lsdException w:name="toc 5" w:uiPriority="39"/>
-    <w:lsdException w:name="toc 6" w:uiPriority="39"/>
-    <w:lsdException w:name="toc 7" w:uiPriority="39"/>
-    <w:lsdException w:name="toc 8" w:uiPriority="39"/>
-    <w:lsdException w:name="toc 9" w:uiPriority="39"/>
-    <w:lsdException w:name="caption" w:uiPriority="35" w:qFormat="1"/>
-    <w:lsdException w:name="Title" w:semiHidden="0" w:uiPriority="10" w:unhideWhenUsed="0" w:qFormat="1"/>
-    <w:lsdException w:name="Default Paragraph Font" w:uiPriority="1"/>
-    <w:lsdException w:name="Subtitle" w:semiHidden="0" w:uiPriority="11" w:unhideWhenUsed="0" w:qFormat="1"/>
-    <w:lsdException w:name="Strong" w:semiHidden="0" w:uiPriority="22" w:unhideWhenUsed="0" w:qFormat="1"/>
-    <w:lsdException w:name="Emphasis" w:semiHidden="0" w:uiPriority="20" w:unhideWhenUsed="0" w:qFormat="1"/>
-    <w:lsdException w:name="Table Grid" w:semiHidden="0" w:uiPriority="59" w:unhideWhenUsed="0"/>
-    <w:lsdException w:name="Placeholder Text" w:unhideWhenUsed="0"/>
-    <w:lsdException w:name="No Spacing" w:semiHidden="0" w:uiPriority="1" w:unhideWhenUsed="0" w:qFormat="1"/>
-    <w:lsdException w:name="Light Shading" w:semiHidden="0" w:uiPriority="60" w:unhideWhenUsed="0"/>
-    <w:lsdException w:name="Light List" w:semiHidden="0" w:uiPriority="61" w:unhideWhenUsed="0"/>
-    <w:lsdException w:name="Light Grid" w:semiHidden="0" w:uiPriority="62" w:unhideWhenUsed="0"/>
-    <w:lsdException w:name="Medium Shading 1" w:semiHidden="0" w:uiPriority="63" w:unhideWhenUsed="0"/>
-    <w:lsdException w:name="Medium Shading 2" w:semiHidden="0" w:uiPriority="64" w:unhideWhenUsed="0"/>
-    <w:lsdException w:name="Medium List 1" w:semiHidden="0" w:uiPriority="65" w:unhideWhenUsed="0"/>
-    <w:lsdException w:name="Medium List 2" w:semiHidden="0" w:uiPriority="66" w:unhideWhenUsed="0"/>
-    <w:lsdException w:name="Medium Grid 1" w:semiHidden="0" w:uiPriority="67" w:unhideWhenUsed="0"/>
-    <w:lsdException w:name="Medium Grid 2" w:semiHidden="0" w:uiPriority="68" w:unhideWhenUsed="0"/>
-    <w:lsdException w:name="Medium Grid 3" w:semiHidden="0" w:uiPriority="69" w:unhideWhenUsed="0"/>
-    <w:lsdException w:name="Dark List" w:semiHidden="0" w:uiPriority="70" w:unhideWhenUsed="0"/>
-    <w:lsdException w:name="Colorful Shading" w:semiHidden="0" w:uiPriority="71" w:unhideWhenUsed="0"/>
-    <w:lsdException w:name="Colorful List" w:semiHidden="0" w:uiPriority="72" w:unhideWhenUsed="0"/>
-    <w:lsdException w:name="Colorful Grid" w:semiHidden="0" w:uiPriority="73" w:unhideWhenUsed="0"/>
-    <w:lsdException w:name="Light Shading Accent 1" w:semiHidden="0" w:uiPriority="60" w:unhideWhenUsed="0"/>
-    <w:lsdException w:name="Light List Accent 1" w:semiHidden="0" w:uiPriority="61" w:unhideWhenUsed="0"/>
-    <w:lsdException w:name="Light Grid Accent 1" w:semiHidden="0" w:uiPriority="62" w:unhideWhenUsed="0"/>
-    <w:lsdException w:name="Medium Shading 1 Accent 1" w:semiHidden="0" w:uiPriority="63" w:unhideWhenUsed="0"/>
-    <w:lsdException w:name="Medium Shading 2 Accent 1" w:semiHidden="0" w:uiPriority="64" w:unhideWhenUsed="0"/>
-    <w:lsdException w:name="Medium List 1 Accent 1" w:semiHidden="0" w:uiPriority="65" w:unhideWhenUsed="0"/>
-    <w:lsdException w:name="Revision" w:unhideWhenUsed="0"/>
-    <w:lsdException w:name="List Paragraph" w:semiHidden="0" w:uiPriority="34" w:unhideWhenUsed="0" w:qFormat="1"/>
-    <w:lsdException w:name="Quote" w:semiHidden="0" w:uiPriority="29" w:unhideWhenUsed="0" w:qFormat="1"/>
-    <w:lsdException w:name="Intense Quote" w:semiHidden="0" w:uiPriority="30" w:unhideWhenUsed="0" w:qFormat="1"/>
-    <w:lsdException w:name="Medium List 2 Accent 1" w:semiHidden="0" w:uiPriority="66" w:unhideWhenUsed="0"/>
-    <w:lsdException w:name="Medium Grid 1 Accent 1" w:semiHidden="0" w:uiPriority="67" w:unhideWhenUsed="0"/>
-    <w:lsdException w:name="Medium Grid 2 Accent 1" w:semiHidden="0" w:uiPriority="68" w:unhideWhenUsed="0"/>
-    <w:lsdException w:name="Medium Grid 3 Accent 1" w:semiHidden="0" w:uiPriority="69" w:unhideWhenUsed="0"/>
-    <w:lsdException w:name="Dark List Accent 1" w:semiHidden="0" w:uiPriority="70" w:unhideWhenUsed="0"/>
-    <w:lsdException w:name="Colorful Shading Accent 1" w:semiHidden="0" w:uiPriority="71" w:unhideWhenUsed="0"/>
-    <w:lsdException w:name="Colorful List Accent 1" w:semiHidden="0" w:uiPriority="72" w:unhideWhenUsed="0"/>
-    <w:lsdException w:name="Colorful Grid Accent 1" w:semiHidden="0" w:uiPriority="73" w:unhideWhenUsed="0"/>
-    <w:lsdException w:name="Light Shading Accent 2" w:semiHidden="0" w:uiPriority="60" w:unhideWhenUsed="0"/>
-    <w:lsdException w:name="Light List Accent 2" w:semiHidden="0" w:uiPriority="61" w:unhideWhenUsed="0"/>
-    <w:lsdException w:name="Light Grid Accent 2" w:semiHidden="0" w:uiPriority="62" w:unhideWhenUsed="0"/>
-    <w:lsdException w:name="Medium Shading 1 Accent 2" w:semiHidden="0" w:uiPriority="63" w:unhideWhenUsed="0"/>
-    <w:lsdException w:name="Medium Shading 2 Accent 2" w:semiHidden="0" w:uiPriority="64" w:unhideWhenUsed="0"/>
-    <w:lsdException w:name="Medium List 1 Accent 2" w:semiHidden="0" w:uiPriority="65" w:unhideWhenUsed="0"/>
-    <w:lsdException w:name="Medium List 2 Accent 2" w:semiHidden="0" w:uiPriority="66" w:unhideWhenUsed="0"/>
-    <w:lsdException w:name="Medium Grid 1 Accent 2" w:semiHidden="0" w:uiPriority="67" w:unhideWhenUsed="0"/>
-    <w:lsdException w:name="Medium Grid 2 Accent 2" w:semiHidden="0" w:uiPriority="68" w:unhideWhenUsed="0"/>
-    <w:lsdException w:name="Medium Grid 3 Accent 2" w:semiHidden="0" w:uiPriority="69" w:unhideWhenUsed="0"/>
-    <w:lsdException w:name="Dark List Accent 2" w:semiHidden="0" w:uiPriority="70" w:unhideWhenUsed="0"/>
-    <w:lsdException w:name="Colorful Shading Accent 2" w:semiHidden="0" w:uiPriority="71" w:unhideWhenUsed="0"/>
-    <w:lsdException w:name="Colorful List Accent 2" w:semiHidden="0" w:uiPriority="72" w:unhideWhenUsed="0"/>
-    <w:lsdException w:name="Colorful Grid Accent 2" w:semiHidden="0" w:uiPriority="73" w:unhideWhenUsed="0"/>
-    <w:lsdException w:name="Light Shading Accent 3" w:semiHidden="0" w:uiPriority="60" w:unhideWhenUsed="0"/>
-    <w:lsdException w:name="Light List Accent 3" w:semiHidden="0" w:uiPriority="61" w:unhideWhenUsed="0"/>
-    <w:lsdException w:name="Light Grid Accent 3" w:semiHidden="0" w:uiPriority="62" w:unhideWhenUsed="0"/>
-    <w:lsdException w:name="Medium Shading 1 Accent 3" w:semiHidden="0" w:uiPriority="63" w:unhideWhenUsed="0"/>
-    <w:lsdException w:name="Medium Shading 2 Accent 3" w:semiHidden="0" w:uiPriority="64" w:unhideWhenUsed="0"/>
-    <w:lsdException w:name="Medium List 1 Accent 3" w:semiHidden="0" w:uiPriority="65" w:unhideWhenUsed="0"/>
-    <w:lsdException w:name="Medium List 2 Accent 3" w:semiHidden="0" w:uiPriority="66" w:unhideWhenUsed="0"/>
-    <w:lsdException w:name="Medium Grid 1 Accent 3" w:semiHidden="0" w:uiPriority="67" w:unhideWhenUsed="0"/>
-    <w:lsdException w:name="Medium Grid 2 Accent 3" w:semiHidden="0" w:uiPriority="68" w:unhideWhenUsed="0"/>
-    <w:lsdException w:name="Medium Grid 3 Accent 3" w:semiHidden="0" w:uiPriority="69" w:unhideWhenUsed="0"/>
-    <w:lsdException w:name="Dark List Accent 3" w:semiHidden="0" w:uiPriority="70" w:unhideWhenUsed="0"/>
-    <w:lsdException w:name="Colorful Shading Accent 3" w:semiHidden="0" w:uiPriority="71" w:unhideWhenUsed="0"/>
-    <w:lsdException w:name="Colorful List Accent 3" w:semiHidden="0" w:uiPriority="72" w:unhideWhenUsed="0"/>
-    <w:lsdException w:name="Colorful Grid Accent 3" w:semiHidden="0" w:uiPriority="73" w:unhideWhenUsed="0"/>
-    <w:lsdException w:name="Light Shading Accent 4" w:semiHidden="0" w:uiPriority="60" w:unhideWhenUsed="0"/>
-    <w:lsdException w:name="Light List Accent 4" w:semiHidden="0" w:uiPriority="61" w:unhideWhenUsed="0"/>
-    <w:lsdException w:name="Light Grid Accent 4" w:semiHidden="0" w:uiPriority="62" w:unhideWhenUsed="0"/>
-    <w:lsdException w:name="Medium Shading 1 Accent 4" w:semiHidden="0" w:uiPriority="63" w:unhideWhenUsed="0"/>
-    <w:lsdException w:name="Medium Shading 2 Accent 4" w:semiHidden="0" w:uiPriority="64" w:unhideWhenUsed="0"/>
-    <w:lsdException w:name="Medium List 1 Accent 4" w:semiHidden="0" w:uiPriority="65" w:unhideWhenUsed="0"/>
-    <w:lsdException w:name="Medium List 2 Accent 4" w:semiHidden="0" w:uiPriority="66" w:unhideWhenUsed="0"/>
-    <w:lsdException w:name="Medium Grid 1 Accent 4" w:semiHidden="0" w:uiPriority="67" w:unhideWhenUsed="0"/>
-    <w:lsdException w:name="Medium Grid 2 Accent 4" w:semiHidden="0" w:uiPriority="68" w:unhideWhenUsed="0"/>
-    <w:lsdException w:name="Medium Grid 3 Accent 4" w:semiHidden="0" w:uiPriority="69" w:unhideWhenUsed="0"/>
-    <w:lsdException w:name="Dark List Accent 4" w:semiHidden="0" w:uiPriority="70" w:unhideWhenUsed="0"/>
-    <w:lsdException w:name="Colorful Shading Accent 4" w:semiHidden="0" w:uiPriority="71" w:unhideWhenUsed="0"/>
-    <w:lsdException w:name="Colorful List Accent 4" w:semiHidden="0" w:uiPriority="72" w:unhideWhenUsed="0"/>
-    <w:lsdException w:name="Colorful Grid Accent 4" w:semiHidden="0" w:uiPriority="73" w:unhideWhenUsed="0"/>
-    <w:lsdException w:name="Light Shading Accent 5" w:semiHidden="0" w:uiPriority="60" w:unhideWhenUsed="0"/>
-    <w:lsdException w:name="Light List Accent 5" w:semiHidden="0" w:uiPriority="61" w:unhideWhenUsed="0"/>
-    <w:lsdException w:name="Light Grid Accent 5" w:semiHidden="0" w:uiPriority="62" w:unhideWhenUsed="0"/>
-    <w:lsdException w:name="Medium Shading 1 Accent 5" w:semiHidden="0" w:uiPriority="63" w:unhideWhenUsed="0"/>
-    <w:lsdException w:name="Medium Shading 2 Accent 5" w:semiHidden="0" w:uiPriority="64" w:unhideWhenUsed="0"/>
-    <w:lsdException w:name="Medium List 1 Accent 5" w:semiHidden="0" w:uiPriority="65" w:unhideWhenUsed="0"/>
-    <w:lsdException w:name="Medium List 2 Accent 5" w:semiHidden="0" w:uiPriority="66" w:unhideWhenUsed="0"/>
-    <w:lsdException w:name="Medium Grid 1 Accent 5" w:semiHidden="0" w:uiPriority="67" w:unhideWhenUsed="0"/>
-    <w:lsdException w:name="Medium Grid 2 Accent 5" w:semiHidden="0" w:uiPriority="68" w:unhideWhenUsed="0"/>
-    <w:lsdException w:name="Medium Grid 3 Accent 5" w:semiHidden="0" w:uiPriority="69" w:unhideWhenUsed="0"/>
-    <w:lsdException w:name="Dark List Accent 5" w:semiHidden="0" w:uiPriority="70" w:unhideWhenUsed="0"/>
-    <w:lsdException w:name="Colorful Shading Accent 5" w:semiHidden="0" w:uiPriority="71" w:unhideWhenUsed="0"/>
-    <w:lsdException w:name="Colorful List Accent 5" w:semiHidden="0" w:uiPriority="72" w:unhideWhenUsed="0"/>
-    <w:lsdException w:name="Colorful Grid Accent 5" w:semiHidden="0" w:uiPriority="73" w:unhideWhenUsed="0"/>
-    <w:lsdException w:name="Light Shading Accent 6" w:semiHidden="0" w:uiPriority="60" w:unhideWhenUsed="0"/>
-    <w:lsdException w:name="Light List Accent 6" w:semiHidden="0" w:uiPriority="61" w:unhideWhenUsed="0"/>
-    <w:lsdException w:name="Light Grid Accent 6" w:semiHidden="0" w:uiPriority="62" w:unhideWhenUsed="0"/>
-    <w:lsdException w:name="Medium Shading 1 Accent 6" w:semiHidden="0" w:uiPriority="63" w:unhideWhenUsed="0"/>
-    <w:lsdException w:name="Medium Shading 2 Accent 6" w:semiHidden="0" w:uiPriority="64" w:unhideWhenUsed="0"/>
-    <w:lsdException w:name="Medium List 1 Accent 6" w:semiHidden="0" w:uiPriority="65" w:unhideWhenUsed="0"/>
-    <w:lsdException w:name="Medium List 2 Accent 6" w:semiHidden="0" w:uiPriority="66" w:unhideWhenUsed="0"/>
-    <w:lsdException w:name="Medium Grid 1 Accent 6" w:semiHidden="0" w:uiPriority="67" w:unhideWhenUsed="0"/>
-    <w:lsdException w:name="Medium Grid 2 Accent 6" w:semiHidden="0" w:uiPriority="68" w:unhideWhenUsed="0"/>
-    <w:lsdException w:name="Medium Grid 3 Accent 6" w:semiHidden="0" w:uiPriority="69" w:unhideWhenUsed="0"/>
-    <w:lsdException w:name="Dark List Accent 6" w:semiHidden="0" w:uiPriority="70" w:unhideWhenUsed="0"/>
-    <w:lsdException w:name="Colorful Shading Accent 6" w:semiHidden="0" w:uiPriority="71" w:unhideWhenUsed="0"/>
-    <w:lsdException w:name="Colorful List Accent 6" w:semiHidden="0" w:uiPriority="72" w:unhideWhenUsed="0"/>
-    <w:lsdException w:name="Colorful Grid Accent 6" w:semiHidden="0" w:uiPriority="73" w:unhideWhenUsed="0"/>
-    <w:lsdException w:name="Subtle Emphasis" w:semiHidden="0" w:uiPriority="19" w:unhideWhenUsed="0" w:qFormat="1"/>
-    <w:lsdException w:name="Intense Emphasis" w:semiHidden="0" w:uiPriority="21" w:unhideWhenUsed="0" w:qFormat="1"/>
-    <w:lsdException w:name="Subtle Reference" w:semiHidden="0" w:uiPriority="31" w:unhideWhenUsed="0" w:qFormat="1"/>
-    <w:lsdException w:name="Intense Reference" w:semiHidden="0" w:uiPriority="32" w:unhideWhenUsed="0" w:qFormat="1"/>
-    <w:lsdException w:name="Book Title" w:semiHidden="0" w:uiPriority="33" w:unhideWhenUsed="0" w:qFormat="1"/>
-    <w:lsdException w:name="Bibliography" w:uiPriority="37"/>
-    <w:lsdException w:name="TOC Heading" w:uiPriority="39" w:qFormat="1"/>
-  </w:latentStyles>
-  <w:style w:type="paragraph" w:default="1" w:styleId="Normal">
-    <w:name w:val="Normal"/>
-    <w:qFormat/>
-  </w:style>
-  <w:style w:type="character" w:default="1" w:styleId="Fuentedeprrafopredeter">
-    <w:name w:val="Default Paragraph Font"/>
-    <w:uiPriority w:val="1"/>
-    <w:semiHidden/>
-    <w:unhideWhenUsed/>
-  </w:style>
-  <w:style w:type="table" w:default="1" w:styleId="Tablanormal">
-    <w:name w:val="Normal Table"/>
-    <w:uiPriority w:val="99"/>
-    <w:semiHidden/>
-    <w:unhideWhenUsed/>
-    <w:tblPr>
-      <w:tblInd w:w="0" w:type="dxa"/>
-      <w:tblCellMar>
-        <w:top w:w="0" w:type="dxa"/>
-        <w:left w:w="108" w:type="dxa"/>
-        <w:bottom w:w="0" w:type="dxa"/>
-        <w:right w:w="108" w:type="dxa"/>
-      </w:tblCellMar>
-    </w:tblPr>
-  </w:style>
-  <w:style w:type="numbering" w:default="1" w:styleId="Sinlista">
-    <w:name w:val="No List"/>
-    <w:uiPriority w:val="99"/>
-    <w:semiHidden/>
-    <w:unhideWhenUsed/>
   </w:style>
 </w:styles>
 </file>

</xml_diff>

<commit_message>
se agregan restricciones al SRS
</commit_message>
<xml_diff>
--- a/documents/SRS.docx
+++ b/documents/SRS.docx
@@ -4900,6 +4900,20 @@
     <w:p>
       <w:pPr>
         <w:pStyle w:val="Normal1"/>
+        <w:ind w:left="600"/>
+        <w:rPr>
+          <w:u w:val="single"/>
+        </w:rPr>
+      </w:pPr>
+      <w:r>
+        <w:t>El costé de hosting en el ambiente productivo de Heroku estará cubierto por el presupuesto sólo durante el período de desarrollo. Luego este costo quedará a cargo del cliente de ahí en adelante.</w:t>
+      </w:r>
+      <w:bookmarkStart w:id="26" w:name="_GoBack"/>
+      <w:bookmarkEnd w:id="26"/>
+    </w:p>
+    <w:p>
+      <w:pPr>
+        <w:pStyle w:val="Normal1"/>
         <w:keepNext/>
         <w:numPr>
           <w:ilvl w:val="1"/>
@@ -4921,8 +4935,8 @@
         <w:pStyle w:val="Normal1"/>
         <w:ind w:left="600"/>
       </w:pPr>
-      <w:bookmarkStart w:id="26" w:name="h.1ksv4uv" w:colFirst="0" w:colLast="0"/>
-      <w:bookmarkEnd w:id="26"/>
+      <w:bookmarkStart w:id="27" w:name="h.1ksv4uv" w:colFirst="0" w:colLast="0"/>
+      <w:bookmarkEnd w:id="27"/>
       <w:r>
         <w:t>Se asume que el sistema operativo residente en las computadoras de todos los usuarios soporta los navegadores citados en la sección anterior.</w:t>
       </w:r>
@@ -4951,8 +4965,8 @@
         <w:pStyle w:val="Normal1"/>
         <w:ind w:left="1185"/>
       </w:pPr>
-      <w:bookmarkStart w:id="27" w:name="h.stycontro0dd" w:colFirst="0" w:colLast="0"/>
-      <w:bookmarkEnd w:id="27"/>
+      <w:bookmarkStart w:id="28" w:name="h.stycontro0dd" w:colFirst="0" w:colLast="0"/>
+      <w:bookmarkEnd w:id="28"/>
       <w:r>
         <w:t>En un futuro el sistema podría contar con:</w:t>
       </w:r>
@@ -4967,8 +4981,8 @@
         <w:ind w:hanging="360"/>
         <w:contextualSpacing/>
       </w:pPr>
-      <w:bookmarkStart w:id="28" w:name="h.3neafms1rv10" w:colFirst="0" w:colLast="0"/>
-      <w:bookmarkEnd w:id="28"/>
+      <w:bookmarkStart w:id="29" w:name="h.3neafms1rv10" w:colFirst="0" w:colLast="0"/>
+      <w:bookmarkEnd w:id="29"/>
       <w:r>
         <w:t>Sistema de comentarios dentro del perfil de cada subasta para que los usuarios usen como referencia y realicen sus consultas.</w:t>
       </w:r>
@@ -4983,8 +4997,8 @@
         <w:ind w:hanging="360"/>
         <w:contextualSpacing/>
       </w:pPr>
-      <w:bookmarkStart w:id="29" w:name="h.r0ws5u1t2oiw" w:colFirst="0" w:colLast="0"/>
-      <w:bookmarkEnd w:id="29"/>
+      <w:bookmarkStart w:id="30" w:name="h.r0ws5u1t2oiw" w:colFirst="0" w:colLast="0"/>
+      <w:bookmarkEnd w:id="30"/>
       <w:r>
         <w:t>Implementación de un sistema de búsqueda mas especifico, filtrado por rango de precio, zona geográfica y demás atributos.</w:t>
       </w:r>
@@ -4999,8 +5013,8 @@
         <w:ind w:hanging="360"/>
         <w:contextualSpacing/>
       </w:pPr>
-      <w:bookmarkStart w:id="30" w:name="h.9tlyjcf3qqg" w:colFirst="0" w:colLast="0"/>
-      <w:bookmarkEnd w:id="30"/>
+      <w:bookmarkStart w:id="31" w:name="h.9tlyjcf3qqg" w:colFirst="0" w:colLast="0"/>
+      <w:bookmarkEnd w:id="31"/>
       <w:r>
         <w:t>Sistema de productos favoritos: permitiría a los usuarios marcar los productos por los que no se deciden y luego accederlos fácilmente para realizar una posible oferta.</w:t>
       </w:r>
@@ -5015,9 +5029,10 @@
         <w:ind w:hanging="360"/>
         <w:contextualSpacing/>
       </w:pPr>
-      <w:bookmarkStart w:id="31" w:name="h.44cthdsd5z7v" w:colFirst="0" w:colLast="0"/>
-      <w:bookmarkEnd w:id="31"/>
-      <w:r>
+      <w:bookmarkStart w:id="32" w:name="h.44cthdsd5z7v" w:colFirst="0" w:colLast="0"/>
+      <w:bookmarkEnd w:id="32"/>
+      <w:r>
+        <w:lastRenderedPageBreak/>
         <w:t>Agregar otras formas de pago para usuarios que no cuentan con tarjeta de crédito, como por ejemplo sistemas como PagoFácil, RapiPago, etc.</w:t>
       </w:r>
     </w:p>
@@ -5037,7 +5052,6 @@
           <w:b/>
           <w:sz w:val="32"/>
         </w:rPr>
-        <w:lastRenderedPageBreak/>
         <w:t>Requisitos específicos</w:t>
       </w:r>
     </w:p>
@@ -5084,8 +5098,8 @@
         <w:pStyle w:val="Normal1"/>
         <w:ind w:left="1200"/>
       </w:pPr>
-      <w:bookmarkStart w:id="32" w:name="h.fqzwsndl6g9" w:colFirst="0" w:colLast="0"/>
-      <w:bookmarkEnd w:id="32"/>
+      <w:bookmarkStart w:id="33" w:name="h.fqzwsndl6g9" w:colFirst="0" w:colLast="0"/>
+      <w:bookmarkEnd w:id="33"/>
       <w:r>
         <w:t>La interfaz de usuario incluirá el logotipo de Bestnid en la barra de navegación presente en todas las páginas. No hay requisitos específicos sobre la gama de colores a utilizar para las pantallas.</w:t>
       </w:r>
@@ -5095,8 +5109,8 @@
         <w:pStyle w:val="Normal1"/>
         <w:ind w:left="1200"/>
       </w:pPr>
-      <w:bookmarkStart w:id="33" w:name="h.h5f07i3ugy96" w:colFirst="0" w:colLast="0"/>
-      <w:bookmarkEnd w:id="33"/>
+      <w:bookmarkStart w:id="34" w:name="h.h5f07i3ugy96" w:colFirst="0" w:colLast="0"/>
+      <w:bookmarkEnd w:id="34"/>
       <w:r>
         <w:t>Tendrá una barra de navegación superior incluyendo los botones de registro, login y el nombre de usuario (en caso de estar logueado), además de las opciones para crear subastas y hacer seguimiento de las ofertas hechas en subastas.</w:t>
       </w:r>
@@ -5106,8 +5120,8 @@
         <w:pStyle w:val="Normal1"/>
         <w:ind w:left="1200"/>
       </w:pPr>
-      <w:bookmarkStart w:id="34" w:name="h.asdk0683bpsu" w:colFirst="0" w:colLast="0"/>
-      <w:bookmarkEnd w:id="34"/>
+      <w:bookmarkStart w:id="35" w:name="h.asdk0683bpsu" w:colFirst="0" w:colLast="0"/>
+      <w:bookmarkEnd w:id="35"/>
       <w:r>
         <w:t>En el centro de la barra de navegación habrá un botón de búsqueda, el cual permitirá a usuarios tanto logueados como invitados buscar subastas por categoría de ítem y descripción. Los administradores podrán, además, por medio de este botón, buscar subastas concretadas entre dos fechas específicas.</w:t>
       </w:r>
@@ -5117,8 +5131,8 @@
         <w:pStyle w:val="Normal1"/>
         <w:ind w:left="1200"/>
       </w:pPr>
-      <w:bookmarkStart w:id="35" w:name="h.dk1ouud2qmm9" w:colFirst="0" w:colLast="0"/>
-      <w:bookmarkEnd w:id="35"/>
+      <w:bookmarkStart w:id="36" w:name="h.dk1ouud2qmm9" w:colFirst="0" w:colLast="0"/>
+      <w:bookmarkEnd w:id="36"/>
       <w:r>
         <w:t>Debajo aparecerá un listado de subastas vigentes, incluyendo la foto de su ítem, una descripción y su tiempo de espiración.</w:t>
       </w:r>
@@ -5128,8 +5142,8 @@
         <w:pStyle w:val="Normal1"/>
         <w:ind w:left="1200"/>
       </w:pPr>
-      <w:bookmarkStart w:id="36" w:name="h.7iv8zv2n2c1o" w:colFirst="0" w:colLast="0"/>
-      <w:bookmarkEnd w:id="36"/>
+      <w:bookmarkStart w:id="37" w:name="h.7iv8zv2n2c1o" w:colFirst="0" w:colLast="0"/>
+      <w:bookmarkEnd w:id="37"/>
       <w:r>
         <w:t>Finalmente, en el footer se mostrará links a descargos legales, información de contacto y de copyright.</w:t>
       </w:r>
@@ -5138,9 +5152,7 @@
       <w:pPr>
         <w:pStyle w:val="Normal1"/>
       </w:pPr>
-      <w:bookmarkStart w:id="37" w:name="h.3j2qqm3" w:colFirst="0" w:colLast="0"/>
-      <w:bookmarkStart w:id="38" w:name="_GoBack"/>
-      <w:bookmarkEnd w:id="37"/>
+      <w:bookmarkStart w:id="38" w:name="h.3j2qqm3" w:colFirst="0" w:colLast="0"/>
       <w:bookmarkEnd w:id="38"/>
     </w:p>
     <w:p>
@@ -5347,14 +5359,11 @@
         </w:rPr>
       </w:pPr>
       <w:r>
+        <w:lastRenderedPageBreak/>
         <w:t>El acceso a las funcionalidades críticas de la aplicación se realizará mediante usuario y contraseña. Las contraseñas se encriptarán con el sistema de cifrado AES.</w:t>
       </w:r>
       <w:r>
-        <w:t xml:space="preserve"> Se realizarán backups con una periodicidad de 2 días en los que se incluyen tanto los datos de usuario como la información de subastas. No se </w:t>
-      </w:r>
-      <w:r>
-        <w:lastRenderedPageBreak/>
-        <w:t>proveerán formas alternativas de acceso a la base de datos ni se implementarán APIs, para evitar posibles brechas de seguridad.</w:t>
+        <w:t xml:space="preserve"> Se realizarán backups con una periodicidad de 2 días en los que se incluyen tanto los datos de usuario como la información de subastas. No se proveerán formas alternativas de acceso a la base de datos ni se implementarán APIs, para evitar posibles brechas de seguridad.</w:t>
       </w:r>
     </w:p>
     <w:p>

</xml_diff>